<commit_message>
onetoone relationship samples: 3 methods
Change-Id: I081148e1b218fd83e6b6c8f201ead0f8d450ed66
</commit_message>
<xml_diff>
--- a/docs/OnHibernate.docx
+++ b/docs/OnHibernate.docx
@@ -2,6 +2,25 @@
 <file path=word/document.xml><?xml version="1.0" encoding="utf-8"?>
 <w:document xmlns:wpc="http://schemas.microsoft.com/office/word/2010/wordprocessingCanvas" xmlns:cx="http://schemas.microsoft.com/office/drawing/2014/chartex" xmlns:cx1="http://schemas.microsoft.com/office/drawing/2015/9/8/chartex" xmlns:cx2="http://schemas.microsoft.com/office/drawing/2015/10/21/chartex" xmlns:cx3="http://schemas.microsoft.com/office/drawing/2016/5/9/chartex" xmlns:cx4="http://schemas.microsoft.com/office/drawing/2016/5/10/chartex" xmlns:cx5="http://schemas.microsoft.com/office/drawing/2016/5/11/chartex" xmlns:cx6="http://schemas.microsoft.com/office/drawing/2016/5/12/chartex" xmlns:cx7="http://schemas.microsoft.com/office/drawing/2016/5/13/chartex" xmlns:cx8="http://schemas.microsoft.com/office/drawing/2016/5/14/chartex" xmlns:mc="http://schemas.openxmlformats.org/markup-compatibility/2006" xmlns:aink="http://schemas.microsoft.com/office/drawing/2016/ink" xmlns:am3d="http://schemas.microsoft.com/office/drawing/2017/model3d" xmlns:o="urn:schemas-microsoft-com:office:office" xmlns:oel="http://schemas.microsoft.com/office/2019/extlst" xmlns:r="http://schemas.openxmlformats.org/officeDocument/2006/relationships" xmlns:m="http://schemas.openxmlformats.org/officeDocument/2006/math" xmlns:v="urn:schemas-microsoft-com:vml" xmlns:wp14="http://schemas.microsoft.com/office/word/2010/wordprocessingDrawing" xmlns:wp="http://schemas.openxmlformats.org/drawingml/2006/wordprocessingDrawing" xmlns:w10="urn:schemas-microsoft-com:office:word" xmlns:w="http://schemas.openxmlformats.org/wordprocessingml/2006/main" xmlns:w14="http://schemas.microsoft.com/office/word/2010/wordml" xmlns:w15="http://schemas.microsoft.com/office/word/2012/wordml" xmlns:w16cex="http://schemas.microsoft.com/office/word/2018/wordml/cex" xmlns:w16cid="http://schemas.microsoft.com/office/word/2016/wordml/cid" xmlns:w16="http://schemas.microsoft.com/office/word/2018/wordml" xmlns:w16sdtdh="http://schemas.microsoft.com/office/word/2020/wordml/sdtdatahash" xmlns:w16se="http://schemas.microsoft.com/office/word/2015/wordml/symex" xmlns:wpg="http://schemas.microsoft.com/office/word/2010/wordprocessingGroup" xmlns:wpi="http://schemas.microsoft.com/office/word/2010/wordprocessingInk" xmlns:wne="http://schemas.microsoft.com/office/word/2006/wordml" xmlns:wps="http://schemas.microsoft.com/office/word/2010/wordprocessingShape" mc:Ignorable="w14 w15 w16se w16cid w16 w16cex w16sdtdh wp14">
   <w:body>
+    <w:p>
+      <w:pPr>
+        <w:pStyle w:val="Heading2"/>
+      </w:pPr>
+      <w:proofErr w:type="spellStart"/>
+      <w:r>
+        <w:t>OneToOne</w:t>
+      </w:r>
+      <w:proofErr w:type="spellEnd"/>
+      <w:r>
+        <w:t xml:space="preserve"> with foreign key on owner</w:t>
+      </w:r>
+      <w:r>
+        <w:t>’</w:t>
+      </w:r>
+      <w:r>
+        <w:t>s table</w:t>
+      </w:r>
+    </w:p>
     <w:tbl>
       <w:tblPr>
         <w:tblStyle w:val="TableGrid"/>
@@ -40,13 +59,7 @@
           </w:tcPr>
           <w:p>
             <w:r>
-              <w:t>Descripti</w:t>
-            </w:r>
-            <w:r>
-              <w:t>o</w:t>
-            </w:r>
-            <w:r>
-              <w:t>n</w:t>
+              <w:t>Description</w:t>
             </w:r>
           </w:p>
         </w:tc>
@@ -78,10 +91,15 @@
           </w:tcPr>
           <w:p>
             <w:r>
-              <w:t xml:space="preserve">I used an oracle database </w:t>
-            </w:r>
-            <w:r>
-              <w:t>and provided the configuration on the file in src&gt;main&gt;resources&gt;</w:t>
+              <w:t xml:space="preserve">I used an oracle database and provided the configuration on the file in </w:t>
+            </w:r>
+            <w:proofErr w:type="spellStart"/>
+            <w:r>
+              <w:t>src</w:t>
+            </w:r>
+            <w:proofErr w:type="spellEnd"/>
+            <w:r>
+              <w:t>&gt;main&gt;resources&gt;</w:t>
             </w:r>
             <w:r>
               <w:t xml:space="preserve"> hibernate.cfg.xml</w:t>
@@ -106,9 +124,11 @@
             <w:tcW w:w="1167" w:type="dxa"/>
           </w:tcPr>
           <w:p>
+            <w:proofErr w:type="spellStart"/>
             <w:r>
               <w:t>Dependencie</w:t>
             </w:r>
+            <w:proofErr w:type="spellEnd"/>
           </w:p>
         </w:tc>
         <w:tc>
@@ -247,13 +267,23 @@
                 <w:szCs w:val="20"/>
               </w:rPr>
             </w:pPr>
-            <w:r>
-              <w:rPr>
-                <w:rFonts w:ascii="Consolas" w:hAnsi="Consolas" w:cs="Consolas"/>
-                <w:sz w:val="20"/>
-                <w:szCs w:val="20"/>
-              </w:rPr>
-              <w:t>implementation( 'org.hibernate:hibernate-core:6.1.2.Final')</w:t>
+            <w:proofErr w:type="gramStart"/>
+            <w:r>
+              <w:rPr>
+                <w:rFonts w:ascii="Consolas" w:hAnsi="Consolas" w:cs="Consolas"/>
+                <w:sz w:val="20"/>
+                <w:szCs w:val="20"/>
+              </w:rPr>
+              <w:t>implementation( '</w:t>
+            </w:r>
+            <w:proofErr w:type="gramEnd"/>
+            <w:r>
+              <w:rPr>
+                <w:rFonts w:ascii="Consolas" w:hAnsi="Consolas" w:cs="Consolas"/>
+                <w:sz w:val="20"/>
+                <w:szCs w:val="20"/>
+              </w:rPr>
+              <w:t>org.hibernate:hibernate-core:6.1.2.Final')</w:t>
             </w:r>
           </w:p>
           <w:p>
@@ -336,7 +366,27 @@
                 <w:szCs w:val="20"/>
                 <w:shd w:val="clear" w:color="auto" w:fill="E8F2FE"/>
               </w:rPr>
-              <w:t xml:space="preserve">    implementation( files("C:\\</w:t>
+              <w:t xml:space="preserve">    </w:t>
+            </w:r>
+            <w:proofErr w:type="gramStart"/>
+            <w:r>
+              <w:rPr>
+                <w:rFonts w:ascii="Consolas" w:hAnsi="Consolas" w:cs="Consolas"/>
+                <w:sz w:val="20"/>
+                <w:szCs w:val="20"/>
+                <w:shd w:val="clear" w:color="auto" w:fill="E8F2FE"/>
+              </w:rPr>
+              <w:t>implementation( files</w:t>
+            </w:r>
+            <w:proofErr w:type="gramEnd"/>
+            <w:r>
+              <w:rPr>
+                <w:rFonts w:ascii="Consolas" w:hAnsi="Consolas" w:cs="Consolas"/>
+                <w:sz w:val="20"/>
+                <w:szCs w:val="20"/>
+                <w:shd w:val="clear" w:color="auto" w:fill="E8F2FE"/>
+              </w:rPr>
+              <w:t>("C:\\</w:t>
             </w:r>
             <w:r>
               <w:rPr>
@@ -385,7 +435,15 @@
           </w:tcPr>
           <w:p>
             <w:r>
-              <w:t>Launch the junit test via eclipse</w:t>
+              <w:t xml:space="preserve">Launch the </w:t>
+            </w:r>
+            <w:proofErr w:type="spellStart"/>
+            <w:r>
+              <w:t>junit</w:t>
+            </w:r>
+            <w:proofErr w:type="spellEnd"/>
+            <w:r>
+              <w:t xml:space="preserve"> test via eclipse</w:t>
             </w:r>
           </w:p>
         </w:tc>
@@ -405,6 +463,18 @@
               </w:rPr>
               <w:t>Using 1 run configuration:</w:t>
             </w:r>
+            <w:r>
+              <w:rPr>
+                <w:noProof/>
+              </w:rPr>
+              <w:t xml:space="preserve"> </w:t>
+            </w:r>
+            <w:r>
+              <w:rPr>
+                <w:noProof/>
+              </w:rPr>
+              <w:t>oliviaproject.hibernate.foreignkey.HibernateForeignKeyTest</w:t>
+            </w:r>
           </w:p>
           <w:p>
             <w:pPr>
@@ -417,10 +487,10 @@
                 <w:noProof/>
               </w:rPr>
               <w:drawing>
-                <wp:inline distT="0" distB="0" distL="0" distR="0" wp14:anchorId="5A230507" wp14:editId="0C84C446">
+                <wp:inline distT="0" distB="0" distL="0" distR="0" wp14:anchorId="6CD092B0" wp14:editId="1898578F">
                   <wp:extent cx="5943600" cy="2800350"/>
                   <wp:effectExtent l="0" t="0" r="0" b="0"/>
-                  <wp:docPr id="6" name="Picture 6"/>
+                  <wp:docPr id="6" name="Picture 6" descr="Graphical user interface, text, application, email&#10;&#10;Description automatically generated"/>
                   <wp:cNvGraphicFramePr>
                     <a:graphicFrameLocks xmlns:a="http://schemas.openxmlformats.org/drawingml/2006/main" noChangeAspect="1"/>
                   </wp:cNvGraphicFramePr>
@@ -428,7 +498,7 @@
                     <a:graphicData uri="http://schemas.openxmlformats.org/drawingml/2006/picture">
                       <pic:pic xmlns:pic="http://schemas.openxmlformats.org/drawingml/2006/picture">
                         <pic:nvPicPr>
-                          <pic:cNvPr id="1" name=""/>
+                          <pic:cNvPr id="6" name="Picture 6" descr="Graphical user interface, text, application, email&#10;&#10;Description automatically generated"/>
                           <pic:cNvPicPr/>
                         </pic:nvPicPr>
                         <pic:blipFill>
@@ -465,10 +535,10 @@
               </w:rPr>
               <w:lastRenderedPageBreak/>
               <w:drawing>
-                <wp:inline distT="0" distB="0" distL="0" distR="0" wp14:anchorId="5A13BE7B" wp14:editId="427F59E9">
+                <wp:inline distT="0" distB="0" distL="0" distR="0" wp14:anchorId="2763D8E6" wp14:editId="3C84C220">
                   <wp:extent cx="5943600" cy="2043430"/>
                   <wp:effectExtent l="0" t="0" r="0" b="0"/>
-                  <wp:docPr id="1" name="Picture 1"/>
+                  <wp:docPr id="1" name="Picture 1" descr="Graphical user interface, text, application&#10;&#10;Description automatically generated"/>
                   <wp:cNvGraphicFramePr>
                     <a:graphicFrameLocks xmlns:a="http://schemas.openxmlformats.org/drawingml/2006/main" noChangeAspect="1"/>
                   </wp:cNvGraphicFramePr>
@@ -476,7 +546,7 @@
                     <a:graphicData uri="http://schemas.openxmlformats.org/drawingml/2006/picture">
                       <pic:pic xmlns:pic="http://schemas.openxmlformats.org/drawingml/2006/picture">
                         <pic:nvPicPr>
-                          <pic:cNvPr id="1" name=""/>
+                          <pic:cNvPr id="1" name="Picture 1" descr="Graphical user interface, text, application&#10;&#10;Description automatically generated"/>
                           <pic:cNvPicPr/>
                         </pic:nvPicPr>
                         <pic:blipFill>
@@ -535,15 +605,22 @@
                 <w:noProof/>
               </w:rPr>
             </w:pPr>
+          </w:p>
+          <w:p>
+            <w:pPr>
+              <w:rPr>
+                <w:noProof/>
+              </w:rPr>
+            </w:pPr>
             <w:r>
               <w:rPr>
                 <w:noProof/>
               </w:rPr>
               <w:drawing>
-                <wp:inline distT="0" distB="0" distL="0" distR="0" wp14:anchorId="0077B6AC" wp14:editId="0BA787B4">
-                  <wp:extent cx="5943600" cy="2618105"/>
-                  <wp:effectExtent l="0" t="0" r="0" b="0"/>
-                  <wp:docPr id="2" name="Picture 2"/>
+                <wp:inline distT="0" distB="0" distL="0" distR="0" wp14:anchorId="2101C19C" wp14:editId="1D59BE84">
+                  <wp:extent cx="4597400" cy="1462720"/>
+                  <wp:effectExtent l="0" t="0" r="0" b="4445"/>
+                  <wp:docPr id="4" name="Picture 4"/>
                   <wp:cNvGraphicFramePr>
                     <a:graphicFrameLocks xmlns:a="http://schemas.openxmlformats.org/drawingml/2006/main" noChangeAspect="1"/>
                   </wp:cNvGraphicFramePr>
@@ -563,7 +640,7 @@
                         <pic:spPr>
                           <a:xfrm>
                             <a:off x="0" y="0"/>
-                            <a:ext cx="5943600" cy="2618105"/>
+                            <a:ext cx="4604187" cy="1464879"/>
                           </a:xfrm>
                           <a:prstGeom prst="rect">
                             <a:avLst/>
@@ -582,15 +659,22 @@
                 <w:noProof/>
               </w:rPr>
             </w:pPr>
+          </w:p>
+          <w:p>
+            <w:pPr>
+              <w:rPr>
+                <w:noProof/>
+              </w:rPr>
+            </w:pPr>
             <w:r>
               <w:rPr>
                 <w:noProof/>
               </w:rPr>
               <w:drawing>
-                <wp:inline distT="0" distB="0" distL="0" distR="0" wp14:anchorId="48BA3124" wp14:editId="29FC064D">
-                  <wp:extent cx="5943600" cy="1724660"/>
-                  <wp:effectExtent l="0" t="0" r="0" b="8890"/>
-                  <wp:docPr id="3" name="Picture 3"/>
+                <wp:inline distT="0" distB="0" distL="0" distR="0" wp14:anchorId="4C8C605B" wp14:editId="40596AAF">
+                  <wp:extent cx="5943600" cy="1586865"/>
+                  <wp:effectExtent l="0" t="0" r="0" b="0"/>
+                  <wp:docPr id="5" name="Picture 5"/>
                   <wp:cNvGraphicFramePr>
                     <a:graphicFrameLocks xmlns:a="http://schemas.openxmlformats.org/drawingml/2006/main" noChangeAspect="1"/>
                   </wp:cNvGraphicFramePr>
@@ -610,7 +694,7 @@
                         <pic:spPr>
                           <a:xfrm>
                             <a:off x="0" y="0"/>
-                            <a:ext cx="5943600" cy="1724660"/>
+                            <a:ext cx="5943600" cy="1586865"/>
                           </a:xfrm>
                           <a:prstGeom prst="rect">
                             <a:avLst/>
@@ -623,10 +707,1174 @@
               </w:drawing>
             </w:r>
           </w:p>
+          <w:p>
+            <w:pPr>
+              <w:rPr>
+                <w:noProof/>
+              </w:rPr>
+            </w:pPr>
+          </w:p>
+          <w:p>
+            <w:pPr>
+              <w:rPr>
+                <w:noProof/>
+              </w:rPr>
+            </w:pPr>
+          </w:p>
+        </w:tc>
+      </w:tr>
+      <w:tr>
+        <w:tc>
+          <w:tcPr>
+            <w:tcW w:w="421" w:type="dxa"/>
+          </w:tcPr>
+          <w:p>
+            <w:r>
+              <w:t>7</w:t>
+            </w:r>
+          </w:p>
+        </w:tc>
+        <w:tc>
+          <w:tcPr>
+            <w:tcW w:w="1167" w:type="dxa"/>
+          </w:tcPr>
+          <w:p>
+            <w:r>
+              <w:t>You may need to reinitialize</w:t>
+            </w:r>
+          </w:p>
+        </w:tc>
+        <w:tc>
+          <w:tcPr>
+            <w:tcW w:w="7762" w:type="dxa"/>
+          </w:tcPr>
+          <w:p>
+            <w:pPr>
+              <w:rPr>
+                <w:noProof/>
+              </w:rPr>
+            </w:pPr>
+            <w:r>
+              <w:rPr>
+                <w:noProof/>
+              </w:rPr>
+              <w:t>As I check for unicity of username.</w:t>
+            </w:r>
+          </w:p>
+          <w:p>
+            <w:pPr>
+              <w:autoSpaceDE w:val="0"/>
+              <w:autoSpaceDN w:val="0"/>
+              <w:adjustRightInd w:val="0"/>
+              <w:rPr>
+                <w:rFonts w:ascii="Courier New" w:hAnsi="Courier New" w:cs="Courier New"/>
+                <w:lang w:val="fr-FR"/>
+              </w:rPr>
+            </w:pPr>
+          </w:p>
+          <w:p>
+            <w:pPr>
+              <w:autoSpaceDE w:val="0"/>
+              <w:autoSpaceDN w:val="0"/>
+              <w:adjustRightInd w:val="0"/>
+              <w:rPr>
+                <w:rFonts w:ascii="Courier New" w:hAnsi="Courier New" w:cs="Courier New"/>
+              </w:rPr>
+            </w:pPr>
+            <w:r>
+              <w:rPr>
+                <w:rFonts w:ascii="Courier New" w:hAnsi="Courier New" w:cs="Courier New"/>
+              </w:rPr>
+              <w:t xml:space="preserve">drop table </w:t>
+            </w:r>
+            <w:proofErr w:type="spellStart"/>
+            <w:r>
+              <w:rPr>
+                <w:rFonts w:ascii="Courier New" w:hAnsi="Courier New" w:cs="Courier New"/>
+              </w:rPr>
+              <w:t>foreignkeyusername</w:t>
+            </w:r>
+            <w:proofErr w:type="spellEnd"/>
+            <w:r>
+              <w:rPr>
+                <w:rFonts w:ascii="Courier New" w:hAnsi="Courier New" w:cs="Courier New"/>
+              </w:rPr>
+              <w:t xml:space="preserve"> cascade </w:t>
+            </w:r>
+            <w:proofErr w:type="gramStart"/>
+            <w:r>
+              <w:rPr>
+                <w:rFonts w:ascii="Courier New" w:hAnsi="Courier New" w:cs="Courier New"/>
+              </w:rPr>
+              <w:t>constraints;</w:t>
+            </w:r>
+            <w:proofErr w:type="gramEnd"/>
+          </w:p>
+          <w:p>
+            <w:pPr>
+              <w:rPr>
+                <w:rFonts w:ascii="Courier New" w:hAnsi="Courier New" w:cs="Courier New"/>
+              </w:rPr>
+            </w:pPr>
+            <w:r>
+              <w:rPr>
+                <w:rFonts w:ascii="Courier New" w:hAnsi="Courier New" w:cs="Courier New"/>
+              </w:rPr>
+              <w:t xml:space="preserve">drop table </w:t>
+            </w:r>
+            <w:proofErr w:type="spellStart"/>
+            <w:r>
+              <w:rPr>
+                <w:rFonts w:ascii="Courier New" w:hAnsi="Courier New" w:cs="Courier New"/>
+              </w:rPr>
+              <w:t>foreignkeychessboardpreference</w:t>
+            </w:r>
+            <w:proofErr w:type="spellEnd"/>
+            <w:r>
+              <w:rPr>
+                <w:rFonts w:ascii="Courier New" w:hAnsi="Courier New" w:cs="Courier New"/>
+              </w:rPr>
+              <w:t xml:space="preserve"> cascade </w:t>
+            </w:r>
+            <w:proofErr w:type="gramStart"/>
+            <w:r>
+              <w:rPr>
+                <w:rFonts w:ascii="Courier New" w:hAnsi="Courier New" w:cs="Courier New"/>
+              </w:rPr>
+              <w:t>constraints;</w:t>
+            </w:r>
+            <w:proofErr w:type="gramEnd"/>
+          </w:p>
+          <w:p>
+            <w:pPr>
+              <w:rPr>
+                <w:noProof/>
+              </w:rPr>
+            </w:pPr>
+          </w:p>
+          <w:p>
+            <w:pPr>
+              <w:rPr>
+                <w:noProof/>
+              </w:rPr>
+            </w:pPr>
+            <w:r>
+              <w:rPr>
+                <w:noProof/>
+              </w:rPr>
+              <w:t>see database-schema.sql</w:t>
+            </w:r>
+          </w:p>
         </w:tc>
       </w:tr>
     </w:tbl>
     <w:p/>
+    <w:p>
+      <w:pPr>
+        <w:pStyle w:val="Heading2"/>
+      </w:pPr>
+      <w:proofErr w:type="spellStart"/>
+      <w:r>
+        <w:t>OneToOne</w:t>
+      </w:r>
+      <w:proofErr w:type="spellEnd"/>
+      <w:r>
+        <w:t xml:space="preserve"> with </w:t>
+      </w:r>
+      <w:proofErr w:type="spellStart"/>
+      <w:r>
+        <w:t>Jointable</w:t>
+      </w:r>
+      <w:proofErr w:type="spellEnd"/>
+    </w:p>
+    <w:tbl>
+      <w:tblPr>
+        <w:tblStyle w:val="TableGrid"/>
+        <w:tblW w:w="0" w:type="auto"/>
+        <w:tblLook w:val="04A0" w:firstRow="1" w:lastRow="0" w:firstColumn="1" w:lastColumn="0" w:noHBand="0" w:noVBand="1"/>
+      </w:tblPr>
+      <w:tblGrid>
+        <w:gridCol w:w="417"/>
+        <w:gridCol w:w="3840"/>
+        <w:gridCol w:w="5093"/>
+      </w:tblGrid>
+      <w:tr>
+        <w:tc>
+          <w:tcPr>
+            <w:tcW w:w="3116" w:type="dxa"/>
+          </w:tcPr>
+          <w:p>
+            <w:r>
+              <w:t>N0</w:t>
+            </w:r>
+          </w:p>
+        </w:tc>
+        <w:tc>
+          <w:tcPr>
+            <w:tcW w:w="3117" w:type="dxa"/>
+          </w:tcPr>
+          <w:p>
+            <w:r>
+              <w:t>Steps</w:t>
+            </w:r>
+          </w:p>
+        </w:tc>
+        <w:tc>
+          <w:tcPr>
+            <w:tcW w:w="3117" w:type="dxa"/>
+          </w:tcPr>
+          <w:p>
+            <w:r>
+              <w:t>Description</w:t>
+            </w:r>
+          </w:p>
+        </w:tc>
+      </w:tr>
+      <w:tr>
+        <w:tc>
+          <w:tcPr>
+            <w:tcW w:w="3116" w:type="dxa"/>
+          </w:tcPr>
+          <w:p>
+            <w:r>
+              <w:t>1</w:t>
+            </w:r>
+          </w:p>
+        </w:tc>
+        <w:tc>
+          <w:tcPr>
+            <w:tcW w:w="3117" w:type="dxa"/>
+          </w:tcPr>
+          <w:p>
+            <w:r>
+              <w:t>Run with</w:t>
+            </w:r>
+          </w:p>
+        </w:tc>
+        <w:tc>
+          <w:tcPr>
+            <w:tcW w:w="3117" w:type="dxa"/>
+          </w:tcPr>
+          <w:p>
+            <w:proofErr w:type="spellStart"/>
+            <w:proofErr w:type="gramStart"/>
+            <w:r>
+              <w:rPr>
+                <w:rFonts w:ascii="Consolas" w:hAnsi="Consolas" w:cs="Consolas"/>
+                <w:color w:val="000000"/>
+                <w:sz w:val="20"/>
+                <w:szCs w:val="20"/>
+                <w:shd w:val="clear" w:color="auto" w:fill="E8F2FE"/>
+              </w:rPr>
+              <w:t>oliviaproject.hibernate</w:t>
+            </w:r>
+            <w:proofErr w:type="gramEnd"/>
+            <w:r>
+              <w:rPr>
+                <w:rFonts w:ascii="Consolas" w:hAnsi="Consolas" w:cs="Consolas"/>
+                <w:color w:val="000000"/>
+                <w:sz w:val="20"/>
+                <w:szCs w:val="20"/>
+                <w:shd w:val="clear" w:color="auto" w:fill="E8F2FE"/>
+              </w:rPr>
+              <w:t>.jointable</w:t>
+            </w:r>
+            <w:r>
+              <w:rPr>
+                <w:rFonts w:ascii="Consolas" w:hAnsi="Consolas" w:cs="Consolas"/>
+                <w:color w:val="000000"/>
+                <w:sz w:val="20"/>
+                <w:szCs w:val="20"/>
+                <w:shd w:val="clear" w:color="auto" w:fill="E8F2FE"/>
+              </w:rPr>
+              <w:t>.</w:t>
+            </w:r>
+            <w:r>
+              <w:rPr>
+                <w:rFonts w:ascii="Consolas" w:hAnsi="Consolas" w:cs="Consolas"/>
+                <w:color w:val="000000"/>
+                <w:sz w:val="20"/>
+                <w:szCs w:val="20"/>
+                <w:shd w:val="clear" w:color="auto" w:fill="D4D4D4"/>
+              </w:rPr>
+              <w:t>HibernateJoinTableTest</w:t>
+            </w:r>
+            <w:proofErr w:type="spellEnd"/>
+          </w:p>
+        </w:tc>
+      </w:tr>
+      <w:tr>
+        <w:tc>
+          <w:tcPr>
+            <w:tcW w:w="3116" w:type="dxa"/>
+          </w:tcPr>
+          <w:p>
+            <w:r>
+              <w:lastRenderedPageBreak/>
+              <w:t>2</w:t>
+            </w:r>
+          </w:p>
+        </w:tc>
+        <w:tc>
+          <w:tcPr>
+            <w:tcW w:w="3117" w:type="dxa"/>
+          </w:tcPr>
+          <w:p>
+            <w:r>
+              <w:t>You may need to reinitialize</w:t>
+            </w:r>
+          </w:p>
+        </w:tc>
+        <w:tc>
+          <w:tcPr>
+            <w:tcW w:w="3117" w:type="dxa"/>
+          </w:tcPr>
+          <w:p>
+            <w:pPr>
+              <w:autoSpaceDE w:val="0"/>
+              <w:autoSpaceDN w:val="0"/>
+              <w:adjustRightInd w:val="0"/>
+              <w:rPr>
+                <w:rFonts w:ascii="Courier New" w:hAnsi="Courier New" w:cs="Courier New"/>
+              </w:rPr>
+            </w:pPr>
+            <w:proofErr w:type="spellStart"/>
+            <w:r>
+              <w:rPr>
+                <w:rFonts w:ascii="Courier New" w:hAnsi="Courier New" w:cs="Courier New"/>
+              </w:rPr>
+              <w:t>Reinitialisation</w:t>
+            </w:r>
+            <w:proofErr w:type="spellEnd"/>
+            <w:r>
+              <w:rPr>
+                <w:rFonts w:ascii="Courier New" w:hAnsi="Courier New" w:cs="Courier New"/>
+              </w:rPr>
+              <w:t xml:space="preserve"> with @OneToOne </w:t>
+            </w:r>
+            <w:proofErr w:type="spellStart"/>
+            <w:r>
+              <w:rPr>
+                <w:rFonts w:ascii="Courier New" w:hAnsi="Courier New" w:cs="Courier New"/>
+              </w:rPr>
+              <w:t>jointable</w:t>
+            </w:r>
+            <w:proofErr w:type="spellEnd"/>
+            <w:r>
+              <w:rPr>
+                <w:rFonts w:ascii="Courier New" w:hAnsi="Courier New" w:cs="Courier New"/>
+              </w:rPr>
+              <w:t>:</w:t>
+            </w:r>
+          </w:p>
+          <w:p>
+            <w:pPr>
+              <w:autoSpaceDE w:val="0"/>
+              <w:autoSpaceDN w:val="0"/>
+              <w:adjustRightInd w:val="0"/>
+              <w:rPr>
+                <w:rFonts w:ascii="Courier New" w:hAnsi="Courier New" w:cs="Courier New"/>
+              </w:rPr>
+            </w:pPr>
+            <w:r>
+              <w:rPr>
+                <w:rFonts w:ascii="Courier New" w:hAnsi="Courier New" w:cs="Courier New"/>
+              </w:rPr>
+              <w:t xml:space="preserve">drop table </w:t>
+            </w:r>
+            <w:proofErr w:type="spellStart"/>
+            <w:r>
+              <w:rPr>
+                <w:rFonts w:ascii="Courier New" w:hAnsi="Courier New" w:cs="Courier New"/>
+              </w:rPr>
+              <w:t>jointableusername</w:t>
+            </w:r>
+            <w:proofErr w:type="spellEnd"/>
+            <w:r>
+              <w:rPr>
+                <w:rFonts w:ascii="Courier New" w:hAnsi="Courier New" w:cs="Courier New"/>
+              </w:rPr>
+              <w:t xml:space="preserve"> cascade </w:t>
+            </w:r>
+            <w:proofErr w:type="gramStart"/>
+            <w:r>
+              <w:rPr>
+                <w:rFonts w:ascii="Courier New" w:hAnsi="Courier New" w:cs="Courier New"/>
+              </w:rPr>
+              <w:t>constraints;</w:t>
+            </w:r>
+            <w:proofErr w:type="gramEnd"/>
+          </w:p>
+          <w:p>
+            <w:pPr>
+              <w:autoSpaceDE w:val="0"/>
+              <w:autoSpaceDN w:val="0"/>
+              <w:adjustRightInd w:val="0"/>
+              <w:rPr>
+                <w:rFonts w:ascii="Courier New" w:hAnsi="Courier New" w:cs="Courier New"/>
+              </w:rPr>
+            </w:pPr>
+            <w:r>
+              <w:rPr>
+                <w:rFonts w:ascii="Courier New" w:hAnsi="Courier New" w:cs="Courier New"/>
+              </w:rPr>
+              <w:t xml:space="preserve">drop table </w:t>
+            </w:r>
+            <w:proofErr w:type="spellStart"/>
+            <w:r>
+              <w:rPr>
+                <w:rFonts w:ascii="Courier New" w:hAnsi="Courier New" w:cs="Courier New"/>
+              </w:rPr>
+              <w:t>jointablechessboardpreference</w:t>
+            </w:r>
+            <w:proofErr w:type="spellEnd"/>
+            <w:r>
+              <w:rPr>
+                <w:rFonts w:ascii="Courier New" w:hAnsi="Courier New" w:cs="Courier New"/>
+              </w:rPr>
+              <w:t xml:space="preserve"> cascade </w:t>
+            </w:r>
+            <w:proofErr w:type="gramStart"/>
+            <w:r>
+              <w:rPr>
+                <w:rFonts w:ascii="Courier New" w:hAnsi="Courier New" w:cs="Courier New"/>
+              </w:rPr>
+              <w:t>constraints;</w:t>
+            </w:r>
+            <w:proofErr w:type="gramEnd"/>
+          </w:p>
+          <w:p>
+            <w:pPr>
+              <w:autoSpaceDE w:val="0"/>
+              <w:autoSpaceDN w:val="0"/>
+              <w:adjustRightInd w:val="0"/>
+              <w:rPr>
+                <w:rFonts w:ascii="Courier New" w:hAnsi="Courier New" w:cs="Courier New"/>
+              </w:rPr>
+            </w:pPr>
+            <w:r>
+              <w:rPr>
+                <w:rFonts w:ascii="Courier New" w:hAnsi="Courier New" w:cs="Courier New"/>
+              </w:rPr>
+              <w:t xml:space="preserve">drop table USERNAME_CHESSBOARDPREFERENCE cascade </w:t>
+            </w:r>
+            <w:proofErr w:type="gramStart"/>
+            <w:r>
+              <w:rPr>
+                <w:rFonts w:ascii="Courier New" w:hAnsi="Courier New" w:cs="Courier New"/>
+              </w:rPr>
+              <w:t>constraints;</w:t>
+            </w:r>
+            <w:proofErr w:type="gramEnd"/>
+          </w:p>
+          <w:p>
+            <w:r>
+              <w:rPr>
+                <w:noProof/>
+              </w:rPr>
+              <w:t>see database-schema.sql</w:t>
+            </w:r>
+          </w:p>
+        </w:tc>
+      </w:tr>
+      <w:tr>
+        <w:tc>
+          <w:tcPr>
+            <w:tcW w:w="3116" w:type="dxa"/>
+          </w:tcPr>
+          <w:p>
+            <w:r>
+              <w:t>3</w:t>
+            </w:r>
+          </w:p>
+        </w:tc>
+        <w:tc>
+          <w:tcPr>
+            <w:tcW w:w="3117" w:type="dxa"/>
+          </w:tcPr>
+          <w:p>
+            <w:proofErr w:type="spellStart"/>
+            <w:r>
+              <w:t>jointableusername</w:t>
+            </w:r>
+            <w:proofErr w:type="spellEnd"/>
+          </w:p>
+        </w:tc>
+        <w:tc>
+          <w:tcPr>
+            <w:tcW w:w="3117" w:type="dxa"/>
+          </w:tcPr>
+          <w:p>
+            <w:pPr>
+              <w:autoSpaceDE w:val="0"/>
+              <w:autoSpaceDN w:val="0"/>
+              <w:adjustRightInd w:val="0"/>
+              <w:rPr>
+                <w:rFonts w:ascii="Courier New" w:hAnsi="Courier New" w:cs="Courier New"/>
+              </w:rPr>
+            </w:pPr>
+            <w:r>
+              <w:rPr>
+                <w:noProof/>
+              </w:rPr>
+              <w:drawing>
+                <wp:inline distT="0" distB="0" distL="0" distR="0" wp14:anchorId="285AFAA0" wp14:editId="035DF71D">
+                  <wp:extent cx="3752215" cy="743628"/>
+                  <wp:effectExtent l="0" t="0" r="635" b="0"/>
+                  <wp:docPr id="7" name="Picture 7"/>
+                  <wp:cNvGraphicFramePr>
+                    <a:graphicFrameLocks xmlns:a="http://schemas.openxmlformats.org/drawingml/2006/main" noChangeAspect="1"/>
+                  </wp:cNvGraphicFramePr>
+                  <a:graphic xmlns:a="http://schemas.openxmlformats.org/drawingml/2006/main">
+                    <a:graphicData uri="http://schemas.openxmlformats.org/drawingml/2006/picture">
+                      <pic:pic xmlns:pic="http://schemas.openxmlformats.org/drawingml/2006/picture">
+                        <pic:nvPicPr>
+                          <pic:cNvPr id="1" name=""/>
+                          <pic:cNvPicPr/>
+                        </pic:nvPicPr>
+                        <pic:blipFill>
+                          <a:blip r:embed="rId9"/>
+                          <a:stretch>
+                            <a:fillRect/>
+                          </a:stretch>
+                        </pic:blipFill>
+                        <pic:spPr>
+                          <a:xfrm>
+                            <a:off x="0" y="0"/>
+                            <a:ext cx="3785000" cy="750125"/>
+                          </a:xfrm>
+                          <a:prstGeom prst="rect">
+                            <a:avLst/>
+                          </a:prstGeom>
+                        </pic:spPr>
+                      </pic:pic>
+                    </a:graphicData>
+                  </a:graphic>
+                </wp:inline>
+              </w:drawing>
+            </w:r>
+          </w:p>
+        </w:tc>
+      </w:tr>
+      <w:tr>
+        <w:tc>
+          <w:tcPr>
+            <w:tcW w:w="3116" w:type="dxa"/>
+          </w:tcPr>
+          <w:p>
+            <w:r>
+              <w:t>4</w:t>
+            </w:r>
+          </w:p>
+        </w:tc>
+        <w:tc>
+          <w:tcPr>
+            <w:tcW w:w="3117" w:type="dxa"/>
+          </w:tcPr>
+          <w:p>
+            <w:proofErr w:type="spellStart"/>
+            <w:r>
+              <w:t>jointablechessboardpreference</w:t>
+            </w:r>
+            <w:proofErr w:type="spellEnd"/>
+          </w:p>
+        </w:tc>
+        <w:tc>
+          <w:tcPr>
+            <w:tcW w:w="3117" w:type="dxa"/>
+          </w:tcPr>
+          <w:p>
+            <w:pPr>
+              <w:autoSpaceDE w:val="0"/>
+              <w:autoSpaceDN w:val="0"/>
+              <w:adjustRightInd w:val="0"/>
+              <w:rPr>
+                <w:noProof/>
+              </w:rPr>
+            </w:pPr>
+            <w:r>
+              <w:rPr>
+                <w:noProof/>
+              </w:rPr>
+              <w:drawing>
+                <wp:inline distT="0" distB="0" distL="0" distR="0" wp14:anchorId="5968C273" wp14:editId="3CAFD405">
+                  <wp:extent cx="3616639" cy="768149"/>
+                  <wp:effectExtent l="0" t="0" r="3175" b="0"/>
+                  <wp:docPr id="8" name="Picture 8"/>
+                  <wp:cNvGraphicFramePr>
+                    <a:graphicFrameLocks xmlns:a="http://schemas.openxmlformats.org/drawingml/2006/main" noChangeAspect="1"/>
+                  </wp:cNvGraphicFramePr>
+                  <a:graphic xmlns:a="http://schemas.openxmlformats.org/drawingml/2006/main">
+                    <a:graphicData uri="http://schemas.openxmlformats.org/drawingml/2006/picture">
+                      <pic:pic xmlns:pic="http://schemas.openxmlformats.org/drawingml/2006/picture">
+                        <pic:nvPicPr>
+                          <pic:cNvPr id="1" name=""/>
+                          <pic:cNvPicPr/>
+                        </pic:nvPicPr>
+                        <pic:blipFill>
+                          <a:blip r:embed="rId10"/>
+                          <a:stretch>
+                            <a:fillRect/>
+                          </a:stretch>
+                        </pic:blipFill>
+                        <pic:spPr>
+                          <a:xfrm>
+                            <a:off x="0" y="0"/>
+                            <a:ext cx="3673179" cy="780158"/>
+                          </a:xfrm>
+                          <a:prstGeom prst="rect">
+                            <a:avLst/>
+                          </a:prstGeom>
+                        </pic:spPr>
+                      </pic:pic>
+                    </a:graphicData>
+                  </a:graphic>
+                </wp:inline>
+              </w:drawing>
+            </w:r>
+          </w:p>
+        </w:tc>
+      </w:tr>
+      <w:tr>
+        <w:tc>
+          <w:tcPr>
+            <w:tcW w:w="3116" w:type="dxa"/>
+          </w:tcPr>
+          <w:p>
+            <w:r>
+              <w:t>5</w:t>
+            </w:r>
+          </w:p>
+        </w:tc>
+        <w:tc>
+          <w:tcPr>
+            <w:tcW w:w="3117" w:type="dxa"/>
+          </w:tcPr>
+          <w:p>
+            <w:r>
+              <w:t>JOINTABLE_USERNAME_CHESSBOARDPREFERENCE</w:t>
+            </w:r>
+          </w:p>
+        </w:tc>
+        <w:tc>
+          <w:tcPr>
+            <w:tcW w:w="3117" w:type="dxa"/>
+          </w:tcPr>
+          <w:p>
+            <w:pPr>
+              <w:autoSpaceDE w:val="0"/>
+              <w:autoSpaceDN w:val="0"/>
+              <w:adjustRightInd w:val="0"/>
+              <w:rPr>
+                <w:noProof/>
+              </w:rPr>
+            </w:pPr>
+            <w:r>
+              <w:rPr>
+                <w:noProof/>
+              </w:rPr>
+              <w:drawing>
+                <wp:inline distT="0" distB="0" distL="0" distR="0" wp14:anchorId="56A32540" wp14:editId="22DF37B1">
+                  <wp:extent cx="2900581" cy="812800"/>
+                  <wp:effectExtent l="0" t="0" r="0" b="6350"/>
+                  <wp:docPr id="9" name="Picture 9"/>
+                  <wp:cNvGraphicFramePr>
+                    <a:graphicFrameLocks xmlns:a="http://schemas.openxmlformats.org/drawingml/2006/main" noChangeAspect="1"/>
+                  </wp:cNvGraphicFramePr>
+                  <a:graphic xmlns:a="http://schemas.openxmlformats.org/drawingml/2006/main">
+                    <a:graphicData uri="http://schemas.openxmlformats.org/drawingml/2006/picture">
+                      <pic:pic xmlns:pic="http://schemas.openxmlformats.org/drawingml/2006/picture">
+                        <pic:nvPicPr>
+                          <pic:cNvPr id="1" name=""/>
+                          <pic:cNvPicPr/>
+                        </pic:nvPicPr>
+                        <pic:blipFill>
+                          <a:blip r:embed="rId11"/>
+                          <a:stretch>
+                            <a:fillRect/>
+                          </a:stretch>
+                        </pic:blipFill>
+                        <pic:spPr>
+                          <a:xfrm>
+                            <a:off x="0" y="0"/>
+                            <a:ext cx="2915586" cy="817005"/>
+                          </a:xfrm>
+                          <a:prstGeom prst="rect">
+                            <a:avLst/>
+                          </a:prstGeom>
+                        </pic:spPr>
+                      </pic:pic>
+                    </a:graphicData>
+                  </a:graphic>
+                </wp:inline>
+              </w:drawing>
+            </w:r>
+          </w:p>
+          <w:p>
+            <w:pPr>
+              <w:autoSpaceDE w:val="0"/>
+              <w:autoSpaceDN w:val="0"/>
+              <w:adjustRightInd w:val="0"/>
+              <w:rPr>
+                <w:noProof/>
+              </w:rPr>
+            </w:pPr>
+            <w:r>
+              <w:rPr>
+                <w:noProof/>
+              </w:rPr>
+              <w:t>So the join table makes the links between the 2 other tables.</w:t>
+            </w:r>
+          </w:p>
+        </w:tc>
+      </w:tr>
+    </w:tbl>
+    <w:p/>
+    <w:p>
+      <w:pPr>
+        <w:pStyle w:val="Heading2"/>
+      </w:pPr>
+      <w:proofErr w:type="spellStart"/>
+      <w:r>
+        <w:t>OneToOne</w:t>
+      </w:r>
+      <w:proofErr w:type="spellEnd"/>
+      <w:r>
+        <w:t xml:space="preserve"> </w:t>
+      </w:r>
+      <w:r>
+        <w:t>Using a Shared Primary Key</w:t>
+      </w:r>
+    </w:p>
+    <w:p>
+      <w:r>
+        <w:rPr>
+          <w:shd w:val="clear" w:color="auto" w:fill="FFFFFF"/>
+        </w:rPr>
+        <w:t>The third technique is something new that uses a </w:t>
+      </w:r>
+      <w:r>
+        <w:t xml:space="preserve">shared </w:t>
+      </w:r>
+      <w:r>
+        <w:t>key</w:t>
+      </w:r>
+      <w:r>
+        <w:rPr>
+          <w:shd w:val="clear" w:color="auto" w:fill="FFFFFF"/>
+        </w:rPr>
+        <w:t> in both table</w:t>
+      </w:r>
+    </w:p>
+    <w:tbl>
+      <w:tblPr>
+        <w:tblStyle w:val="TableGrid"/>
+        <w:tblW w:w="0" w:type="auto"/>
+        <w:tblLook w:val="04A0" w:firstRow="1" w:lastRow="0" w:firstColumn="1" w:lastColumn="0" w:noHBand="0" w:noVBand="1"/>
+      </w:tblPr>
+      <w:tblGrid>
+        <w:gridCol w:w="388"/>
+        <w:gridCol w:w="2384"/>
+        <w:gridCol w:w="6578"/>
+      </w:tblGrid>
+      <w:tr>
+        <w:tc>
+          <w:tcPr>
+            <w:tcW w:w="3116" w:type="dxa"/>
+          </w:tcPr>
+          <w:p>
+            <w:r>
+              <w:t>N0</w:t>
+            </w:r>
+          </w:p>
+        </w:tc>
+        <w:tc>
+          <w:tcPr>
+            <w:tcW w:w="3117" w:type="dxa"/>
+          </w:tcPr>
+          <w:p>
+            <w:r>
+              <w:t>Steps</w:t>
+            </w:r>
+          </w:p>
+        </w:tc>
+        <w:tc>
+          <w:tcPr>
+            <w:tcW w:w="3117" w:type="dxa"/>
+          </w:tcPr>
+          <w:p>
+            <w:r>
+              <w:t>Description</w:t>
+            </w:r>
+          </w:p>
+        </w:tc>
+      </w:tr>
+      <w:tr>
+        <w:tc>
+          <w:tcPr>
+            <w:tcW w:w="3116" w:type="dxa"/>
+          </w:tcPr>
+          <w:p>
+            <w:r>
+              <w:t>1</w:t>
+            </w:r>
+          </w:p>
+        </w:tc>
+        <w:tc>
+          <w:tcPr>
+            <w:tcW w:w="3117" w:type="dxa"/>
+          </w:tcPr>
+          <w:p>
+            <w:r>
+              <w:t>Debug configuration</w:t>
+            </w:r>
+          </w:p>
+        </w:tc>
+        <w:tc>
+          <w:tcPr>
+            <w:tcW w:w="3117" w:type="dxa"/>
+          </w:tcPr>
+          <w:p>
+            <w:proofErr w:type="spellStart"/>
+            <w:r>
+              <w:rPr>
+                <w:rFonts w:ascii="Consolas" w:hAnsi="Consolas" w:cs="Consolas"/>
+                <w:color w:val="000000"/>
+                <w:sz w:val="20"/>
+                <w:szCs w:val="20"/>
+                <w:shd w:val="clear" w:color="auto" w:fill="D4D4D4"/>
+              </w:rPr>
+              <w:t>HibernateSharedKeyTest</w:t>
+            </w:r>
+            <w:proofErr w:type="spellEnd"/>
+          </w:p>
+        </w:tc>
+      </w:tr>
+      <w:tr>
+        <w:tc>
+          <w:tcPr>
+            <w:tcW w:w="3116" w:type="dxa"/>
+          </w:tcPr>
+          <w:p>
+            <w:r>
+              <w:t>2</w:t>
+            </w:r>
+          </w:p>
+        </w:tc>
+        <w:tc>
+          <w:tcPr>
+            <w:tcW w:w="3117" w:type="dxa"/>
+          </w:tcPr>
+          <w:p>
+            <w:r>
+              <w:t>Reinitialization</w:t>
+            </w:r>
+          </w:p>
+        </w:tc>
+        <w:tc>
+          <w:tcPr>
+            <w:tcW w:w="3117" w:type="dxa"/>
+          </w:tcPr>
+          <w:p>
+            <w:pPr>
+              <w:rPr>
+                <w:rFonts w:ascii="Consolas" w:hAnsi="Consolas" w:cs="Consolas"/>
+                <w:color w:val="000000"/>
+                <w:sz w:val="20"/>
+                <w:szCs w:val="20"/>
+                <w:shd w:val="clear" w:color="auto" w:fill="D4D4D4"/>
+              </w:rPr>
+            </w:pPr>
+            <w:r>
+              <w:rPr>
+                <w:rFonts w:ascii="Consolas" w:hAnsi="Consolas" w:cs="Consolas"/>
+                <w:color w:val="000000"/>
+                <w:sz w:val="20"/>
+                <w:szCs w:val="20"/>
+                <w:shd w:val="clear" w:color="auto" w:fill="D4D4D4"/>
+              </w:rPr>
+              <w:t xml:space="preserve">drop table </w:t>
+            </w:r>
+            <w:proofErr w:type="spellStart"/>
+            <w:r>
+              <w:rPr>
+                <w:rFonts w:ascii="Consolas" w:hAnsi="Consolas" w:cs="Consolas"/>
+                <w:color w:val="000000"/>
+                <w:sz w:val="20"/>
+                <w:szCs w:val="20"/>
+                <w:shd w:val="clear" w:color="auto" w:fill="D4D4D4"/>
+              </w:rPr>
+              <w:t>sharedkeyusername</w:t>
+            </w:r>
+            <w:proofErr w:type="spellEnd"/>
+            <w:r>
+              <w:rPr>
+                <w:rFonts w:ascii="Consolas" w:hAnsi="Consolas" w:cs="Consolas"/>
+                <w:color w:val="000000"/>
+                <w:sz w:val="20"/>
+                <w:szCs w:val="20"/>
+                <w:shd w:val="clear" w:color="auto" w:fill="D4D4D4"/>
+              </w:rPr>
+              <w:t xml:space="preserve"> cascade </w:t>
+            </w:r>
+            <w:proofErr w:type="gramStart"/>
+            <w:r>
+              <w:rPr>
+                <w:rFonts w:ascii="Consolas" w:hAnsi="Consolas" w:cs="Consolas"/>
+                <w:color w:val="000000"/>
+                <w:sz w:val="20"/>
+                <w:szCs w:val="20"/>
+                <w:shd w:val="clear" w:color="auto" w:fill="D4D4D4"/>
+              </w:rPr>
+              <w:t>constraints;</w:t>
+            </w:r>
+            <w:proofErr w:type="gramEnd"/>
+          </w:p>
+          <w:p>
+            <w:pPr>
+              <w:rPr>
+                <w:rFonts w:ascii="Consolas" w:hAnsi="Consolas" w:cs="Consolas"/>
+                <w:color w:val="000000"/>
+                <w:sz w:val="20"/>
+                <w:szCs w:val="20"/>
+                <w:shd w:val="clear" w:color="auto" w:fill="D4D4D4"/>
+              </w:rPr>
+            </w:pPr>
+            <w:r>
+              <w:rPr>
+                <w:rFonts w:ascii="Consolas" w:hAnsi="Consolas" w:cs="Consolas"/>
+                <w:color w:val="000000"/>
+                <w:sz w:val="20"/>
+                <w:szCs w:val="20"/>
+                <w:shd w:val="clear" w:color="auto" w:fill="D4D4D4"/>
+              </w:rPr>
+              <w:t xml:space="preserve">drop table </w:t>
+            </w:r>
+            <w:proofErr w:type="spellStart"/>
+            <w:r>
+              <w:rPr>
+                <w:rFonts w:ascii="Consolas" w:hAnsi="Consolas" w:cs="Consolas"/>
+                <w:color w:val="000000"/>
+                <w:sz w:val="20"/>
+                <w:szCs w:val="20"/>
+                <w:shd w:val="clear" w:color="auto" w:fill="D4D4D4"/>
+              </w:rPr>
+              <w:t>sharedkeychessboardpreference</w:t>
+            </w:r>
+            <w:proofErr w:type="spellEnd"/>
+            <w:r>
+              <w:rPr>
+                <w:rFonts w:ascii="Consolas" w:hAnsi="Consolas" w:cs="Consolas"/>
+                <w:color w:val="000000"/>
+                <w:sz w:val="20"/>
+                <w:szCs w:val="20"/>
+                <w:shd w:val="clear" w:color="auto" w:fill="D4D4D4"/>
+              </w:rPr>
+              <w:t xml:space="preserve"> cascade constraints;</w:t>
+            </w:r>
+          </w:p>
+        </w:tc>
+      </w:tr>
+      <w:tr>
+        <w:tc>
+          <w:tcPr>
+            <w:tcW w:w="3116" w:type="dxa"/>
+          </w:tcPr>
+          <w:p>
+            <w:r>
+              <w:t>3</w:t>
+            </w:r>
+          </w:p>
+        </w:tc>
+        <w:tc>
+          <w:tcPr>
+            <w:tcW w:w="3117" w:type="dxa"/>
+          </w:tcPr>
+          <w:p>
+            <w:proofErr w:type="spellStart"/>
+            <w:r>
+              <w:rPr>
+                <w:rFonts w:ascii="Consolas" w:hAnsi="Consolas" w:cs="Consolas"/>
+                <w:color w:val="000000"/>
+                <w:sz w:val="20"/>
+                <w:szCs w:val="20"/>
+                <w:shd w:val="clear" w:color="auto" w:fill="D4D4D4"/>
+              </w:rPr>
+              <w:t>sharedkeyusername</w:t>
+            </w:r>
+            <w:proofErr w:type="spellEnd"/>
+          </w:p>
+        </w:tc>
+        <w:tc>
+          <w:tcPr>
+            <w:tcW w:w="3117" w:type="dxa"/>
+          </w:tcPr>
+          <w:p>
+            <w:pPr>
+              <w:rPr>
+                <w:rFonts w:ascii="Consolas" w:hAnsi="Consolas" w:cs="Consolas"/>
+                <w:color w:val="000000"/>
+                <w:sz w:val="20"/>
+                <w:szCs w:val="20"/>
+                <w:shd w:val="clear" w:color="auto" w:fill="D4D4D4"/>
+              </w:rPr>
+            </w:pPr>
+            <w:r>
+              <w:rPr>
+                <w:noProof/>
+              </w:rPr>
+              <w:drawing>
+                <wp:inline distT="0" distB="0" distL="0" distR="0" wp14:anchorId="4343D018" wp14:editId="1B9313DE">
+                  <wp:extent cx="5943600" cy="1350645"/>
+                  <wp:effectExtent l="0" t="0" r="0" b="0"/>
+                  <wp:docPr id="12" name="Picture 12"/>
+                  <wp:cNvGraphicFramePr>
+                    <a:graphicFrameLocks xmlns:a="http://schemas.openxmlformats.org/drawingml/2006/main" noChangeAspect="1"/>
+                  </wp:cNvGraphicFramePr>
+                  <a:graphic xmlns:a="http://schemas.openxmlformats.org/drawingml/2006/main">
+                    <a:graphicData uri="http://schemas.openxmlformats.org/drawingml/2006/picture">
+                      <pic:pic xmlns:pic="http://schemas.openxmlformats.org/drawingml/2006/picture">
+                        <pic:nvPicPr>
+                          <pic:cNvPr id="1" name=""/>
+                          <pic:cNvPicPr/>
+                        </pic:nvPicPr>
+                        <pic:blipFill>
+                          <a:blip r:embed="rId12"/>
+                          <a:stretch>
+                            <a:fillRect/>
+                          </a:stretch>
+                        </pic:blipFill>
+                        <pic:spPr>
+                          <a:xfrm>
+                            <a:off x="0" y="0"/>
+                            <a:ext cx="5943600" cy="1350645"/>
+                          </a:xfrm>
+                          <a:prstGeom prst="rect">
+                            <a:avLst/>
+                          </a:prstGeom>
+                        </pic:spPr>
+                      </pic:pic>
+                    </a:graphicData>
+                  </a:graphic>
+                </wp:inline>
+              </w:drawing>
+            </w:r>
+          </w:p>
+          <w:p>
+            <w:pPr>
+              <w:rPr>
+                <w:rFonts w:ascii="Consolas" w:hAnsi="Consolas" w:cs="Consolas"/>
+                <w:color w:val="000000"/>
+                <w:sz w:val="20"/>
+                <w:szCs w:val="20"/>
+                <w:shd w:val="clear" w:color="auto" w:fill="D4D4D4"/>
+              </w:rPr>
+            </w:pPr>
+          </w:p>
+          <w:p>
+            <w:pPr>
+              <w:rPr>
+                <w:rFonts w:ascii="Consolas" w:hAnsi="Consolas" w:cs="Consolas"/>
+                <w:color w:val="000000"/>
+                <w:sz w:val="20"/>
+                <w:szCs w:val="20"/>
+                <w:shd w:val="clear" w:color="auto" w:fill="D4D4D4"/>
+              </w:rPr>
+            </w:pPr>
+          </w:p>
+        </w:tc>
+      </w:tr>
+      <w:tr>
+        <w:tc>
+          <w:tcPr>
+            <w:tcW w:w="3116" w:type="dxa"/>
+          </w:tcPr>
+          <w:p>
+            <w:r>
+              <w:lastRenderedPageBreak/>
+              <w:t>4</w:t>
+            </w:r>
+          </w:p>
+        </w:tc>
+        <w:tc>
+          <w:tcPr>
+            <w:tcW w:w="3117" w:type="dxa"/>
+          </w:tcPr>
+          <w:p>
+            <w:proofErr w:type="spellStart"/>
+            <w:r>
+              <w:rPr>
+                <w:rFonts w:ascii="Consolas" w:hAnsi="Consolas" w:cs="Consolas"/>
+                <w:color w:val="000000"/>
+                <w:sz w:val="20"/>
+                <w:szCs w:val="20"/>
+                <w:shd w:val="clear" w:color="auto" w:fill="D4D4D4"/>
+              </w:rPr>
+              <w:t>sharedkeychessboardpreference</w:t>
+            </w:r>
+            <w:proofErr w:type="spellEnd"/>
+          </w:p>
+        </w:tc>
+        <w:tc>
+          <w:tcPr>
+            <w:tcW w:w="3117" w:type="dxa"/>
+          </w:tcPr>
+          <w:p>
+            <w:pPr>
+              <w:rPr>
+                <w:noProof/>
+              </w:rPr>
+            </w:pPr>
+            <w:r>
+              <w:rPr>
+                <w:noProof/>
+              </w:rPr>
+              <w:drawing>
+                <wp:inline distT="0" distB="0" distL="0" distR="0" wp14:anchorId="61D18AEB" wp14:editId="3ECB348F">
+                  <wp:extent cx="5943600" cy="961390"/>
+                  <wp:effectExtent l="0" t="0" r="0" b="0"/>
+                  <wp:docPr id="10" name="Picture 10"/>
+                  <wp:cNvGraphicFramePr>
+                    <a:graphicFrameLocks xmlns:a="http://schemas.openxmlformats.org/drawingml/2006/main" noChangeAspect="1"/>
+                  </wp:cNvGraphicFramePr>
+                  <a:graphic xmlns:a="http://schemas.openxmlformats.org/drawingml/2006/main">
+                    <a:graphicData uri="http://schemas.openxmlformats.org/drawingml/2006/picture">
+                      <pic:pic xmlns:pic="http://schemas.openxmlformats.org/drawingml/2006/picture">
+                        <pic:nvPicPr>
+                          <pic:cNvPr id="1" name=""/>
+                          <pic:cNvPicPr/>
+                        </pic:nvPicPr>
+                        <pic:blipFill>
+                          <a:blip r:embed="rId13"/>
+                          <a:stretch>
+                            <a:fillRect/>
+                          </a:stretch>
+                        </pic:blipFill>
+                        <pic:spPr>
+                          <a:xfrm>
+                            <a:off x="0" y="0"/>
+                            <a:ext cx="5943600" cy="961390"/>
+                          </a:xfrm>
+                          <a:prstGeom prst="rect">
+                            <a:avLst/>
+                          </a:prstGeom>
+                        </pic:spPr>
+                      </pic:pic>
+                    </a:graphicData>
+                  </a:graphic>
+                </wp:inline>
+              </w:drawing>
+            </w:r>
+          </w:p>
+        </w:tc>
+      </w:tr>
+    </w:tbl>
+    <w:p/>
+    <w:p>
+      <w:pPr>
+        <w:pStyle w:val="Heading2"/>
+      </w:pPr>
+    </w:p>
     <w:sectPr>
       <w:pgSz w:w="12240" w:h="15840"/>
       <w:pgMar w:top="1440" w:right="1440" w:bottom="1440" w:left="1440" w:header="720" w:footer="720" w:gutter="0"/>
@@ -1037,6 +2285,50 @@
     <w:qFormat/>
     <w:rsid w:val="000315FF"/>
   </w:style>
+  <w:style w:type="paragraph" w:styleId="Heading2">
+    <w:name w:val="heading 2"/>
+    <w:basedOn w:val="Normal"/>
+    <w:next w:val="Normal"/>
+    <w:link w:val="Heading2Char"/>
+    <w:uiPriority w:val="9"/>
+    <w:unhideWhenUsed/>
+    <w:qFormat/>
+    <w:rsid w:val="00B843CE"/>
+    <w:pPr>
+      <w:keepNext/>
+      <w:keepLines/>
+      <w:spacing w:before="40" w:after="0"/>
+      <w:outlineLvl w:val="1"/>
+    </w:pPr>
+    <w:rPr>
+      <w:rFonts w:asciiTheme="majorHAnsi" w:eastAsiaTheme="majorEastAsia" w:hAnsiTheme="majorHAnsi" w:cstheme="majorBidi"/>
+      <w:color w:val="2F5496" w:themeColor="accent1" w:themeShade="BF"/>
+      <w:sz w:val="26"/>
+      <w:szCs w:val="26"/>
+    </w:rPr>
+  </w:style>
+  <w:style w:type="paragraph" w:styleId="Heading3">
+    <w:name w:val="heading 3"/>
+    <w:basedOn w:val="Normal"/>
+    <w:next w:val="Normal"/>
+    <w:link w:val="Heading3Char"/>
+    <w:uiPriority w:val="9"/>
+    <w:unhideWhenUsed/>
+    <w:qFormat/>
+    <w:rsid w:val="00066939"/>
+    <w:pPr>
+      <w:keepNext/>
+      <w:keepLines/>
+      <w:spacing w:before="40" w:after="0"/>
+      <w:outlineLvl w:val="2"/>
+    </w:pPr>
+    <w:rPr>
+      <w:rFonts w:asciiTheme="majorHAnsi" w:eastAsiaTheme="majorEastAsia" w:hAnsiTheme="majorHAnsi" w:cstheme="majorBidi"/>
+      <w:color w:val="1F3763" w:themeColor="accent1" w:themeShade="7F"/>
+      <w:sz w:val="24"/>
+      <w:szCs w:val="24"/>
+    </w:rPr>
+  </w:style>
   <w:style w:type="character" w:default="1" w:styleId="DefaultParagraphFont">
     <w:name w:val="Default Paragraph Font"/>
     <w:uiPriority w:val="1"/>
@@ -1092,6 +2384,43 @@
     <w:rPr>
       <w:color w:val="0563C1" w:themeColor="hyperlink"/>
       <w:u w:val="single"/>
+    </w:rPr>
+  </w:style>
+  <w:style w:type="character" w:customStyle="1" w:styleId="Heading2Char">
+    <w:name w:val="Heading 2 Char"/>
+    <w:basedOn w:val="DefaultParagraphFont"/>
+    <w:link w:val="Heading2"/>
+    <w:uiPriority w:val="9"/>
+    <w:rsid w:val="00B843CE"/>
+    <w:rPr>
+      <w:rFonts w:asciiTheme="majorHAnsi" w:eastAsiaTheme="majorEastAsia" w:hAnsiTheme="majorHAnsi" w:cstheme="majorBidi"/>
+      <w:color w:val="2F5496" w:themeColor="accent1" w:themeShade="BF"/>
+      <w:sz w:val="26"/>
+      <w:szCs w:val="26"/>
+    </w:rPr>
+  </w:style>
+  <w:style w:type="character" w:customStyle="1" w:styleId="Heading3Char">
+    <w:name w:val="Heading 3 Char"/>
+    <w:basedOn w:val="DefaultParagraphFont"/>
+    <w:link w:val="Heading3"/>
+    <w:uiPriority w:val="9"/>
+    <w:rsid w:val="00066939"/>
+    <w:rPr>
+      <w:rFonts w:asciiTheme="majorHAnsi" w:eastAsiaTheme="majorEastAsia" w:hAnsiTheme="majorHAnsi" w:cstheme="majorBidi"/>
+      <w:color w:val="1F3763" w:themeColor="accent1" w:themeShade="7F"/>
+      <w:sz w:val="24"/>
+      <w:szCs w:val="24"/>
+    </w:rPr>
+  </w:style>
+  <w:style w:type="character" w:styleId="Strong">
+    <w:name w:val="Strong"/>
+    <w:basedOn w:val="DefaultParagraphFont"/>
+    <w:uiPriority w:val="22"/>
+    <w:qFormat/>
+    <w:rsid w:val="0099421D"/>
+    <w:rPr>
+      <w:b/>
+      <w:bCs/>
     </w:rPr>
   </w:style>
 </w:styles>

</xml_diff>

<commit_message>
adding sample for named queries
Change-Id: I9e3f4c501a80144b9a76744cb1bf90a056569b7e
</commit_message>
<xml_diff>
--- a/docs/OnHibernate.docx
+++ b/docs/OnHibernate.docx
@@ -6,13 +6,8 @@
       <w:pPr>
         <w:pStyle w:val="Heading2"/>
       </w:pPr>
-      <w:proofErr w:type="spellStart"/>
       <w:r>
-        <w:t>OneToOne</w:t>
-      </w:r>
-      <w:proofErr w:type="spellEnd"/>
-      <w:r>
-        <w:t xml:space="preserve"> with foreign key on owner</w:t>
+        <w:t>OneToOne with foreign key on owner</w:t>
       </w:r>
       <w:r>
         <w:t>’</w:t>
@@ -91,15 +86,7 @@
           </w:tcPr>
           <w:p>
             <w:r>
-              <w:t xml:space="preserve">I used an oracle database and provided the configuration on the file in </w:t>
-            </w:r>
-            <w:proofErr w:type="spellStart"/>
-            <w:r>
-              <w:t>src</w:t>
-            </w:r>
-            <w:proofErr w:type="spellEnd"/>
-            <w:r>
-              <w:t>&gt;main&gt;resources&gt;</w:t>
+              <w:t>I used an oracle database and provided the configuration on the file in src&gt;main&gt;resources&gt;</w:t>
             </w:r>
             <w:r>
               <w:t xml:space="preserve"> hibernate.cfg.xml</w:t>
@@ -124,11 +111,9 @@
             <w:tcW w:w="1167" w:type="dxa"/>
           </w:tcPr>
           <w:p>
-            <w:proofErr w:type="spellStart"/>
             <w:r>
               <w:t>Dependencie</w:t>
             </w:r>
-            <w:proofErr w:type="spellEnd"/>
           </w:p>
         </w:tc>
         <w:tc>
@@ -405,15 +390,7 @@
           </w:tcPr>
           <w:p>
             <w:r>
-              <w:t xml:space="preserve">Launch the </w:t>
-            </w:r>
-            <w:proofErr w:type="spellStart"/>
-            <w:r>
-              <w:t>junit</w:t>
-            </w:r>
-            <w:proofErr w:type="spellEnd"/>
-            <w:r>
-              <w:t xml:space="preserve"> test via eclipse</w:t>
+              <w:t>Launch the junit test via eclipse</w:t>
             </w:r>
           </w:p>
         </w:tc>
@@ -754,48 +731,20 @@
               <w:rPr>
                 <w:rFonts w:ascii="Courier New" w:hAnsi="Courier New" w:cs="Courier New"/>
               </w:rPr>
-              <w:t xml:space="preserve">drop table </w:t>
-            </w:r>
-            <w:proofErr w:type="spellStart"/>
-            <w:r>
+              <w:t>drop table foreignkeyusername cascade constraints;</w:t>
+            </w:r>
+          </w:p>
+          <w:p>
+            <w:pPr>
               <w:rPr>
                 <w:rFonts w:ascii="Courier New" w:hAnsi="Courier New" w:cs="Courier New"/>
               </w:rPr>
-              <w:t>foreignkeyusername</w:t>
-            </w:r>
-            <w:proofErr w:type="spellEnd"/>
+            </w:pPr>
             <w:r>
               <w:rPr>
                 <w:rFonts w:ascii="Courier New" w:hAnsi="Courier New" w:cs="Courier New"/>
               </w:rPr>
-              <w:t xml:space="preserve"> cascade constraints;</w:t>
-            </w:r>
-          </w:p>
-          <w:p>
-            <w:pPr>
-              <w:rPr>
-                <w:rFonts w:ascii="Courier New" w:hAnsi="Courier New" w:cs="Courier New"/>
-              </w:rPr>
-            </w:pPr>
-            <w:r>
-              <w:rPr>
-                <w:rFonts w:ascii="Courier New" w:hAnsi="Courier New" w:cs="Courier New"/>
-              </w:rPr>
-              <w:t xml:space="preserve">drop table </w:t>
-            </w:r>
-            <w:proofErr w:type="spellStart"/>
-            <w:r>
-              <w:rPr>
-                <w:rFonts w:ascii="Courier New" w:hAnsi="Courier New" w:cs="Courier New"/>
-              </w:rPr>
-              <w:t>foreignkeychessboardpreference</w:t>
-            </w:r>
-            <w:proofErr w:type="spellEnd"/>
-            <w:r>
-              <w:rPr>
-                <w:rFonts w:ascii="Courier New" w:hAnsi="Courier New" w:cs="Courier New"/>
-              </w:rPr>
-              <w:t xml:space="preserve"> cascade constraints;</w:t>
+              <w:t>drop table foreignkeychessboardpreference cascade constraints;</w:t>
             </w:r>
           </w:p>
           <w:p>
@@ -826,19 +775,9 @@
       <w:pPr>
         <w:pStyle w:val="Heading2"/>
       </w:pPr>
-      <w:proofErr w:type="spellStart"/>
       <w:r>
-        <w:t>OneToOne</w:t>
+        <w:t>OneToOne with Jointable</w:t>
       </w:r>
-      <w:proofErr w:type="spellEnd"/>
-      <w:r>
-        <w:t xml:space="preserve"> with </w:t>
-      </w:r>
-      <w:proofErr w:type="spellStart"/>
-      <w:r>
-        <w:t>Jointable</w:t>
-      </w:r>
-      <w:proofErr w:type="spellEnd"/>
     </w:p>
     <w:tbl>
       <w:tblPr>
@@ -909,7 +848,6 @@
             <w:tcW w:w="3117" w:type="dxa"/>
           </w:tcPr>
           <w:p>
-            <w:proofErr w:type="spellStart"/>
             <w:r>
               <w:rPr>
                 <w:rFonts w:ascii="Consolas" w:hAnsi="Consolas" w:cs="Consolas"/>
@@ -930,7 +868,6 @@
               </w:rPr>
               <w:t>HibernateJoinTableTest</w:t>
             </w:r>
-            <w:proofErr w:type="spellEnd"/>
           </w:p>
         </w:tc>
       </w:tr>
@@ -969,33 +906,11 @@
                 <w:rFonts w:ascii="Courier New" w:hAnsi="Courier New" w:cs="Courier New"/>
               </w:rPr>
             </w:pPr>
-            <w:proofErr w:type="spellStart"/>
             <w:r>
               <w:rPr>
                 <w:rFonts w:ascii="Courier New" w:hAnsi="Courier New" w:cs="Courier New"/>
               </w:rPr>
-              <w:t>Reinitialisation</w:t>
-            </w:r>
-            <w:proofErr w:type="spellEnd"/>
-            <w:r>
-              <w:rPr>
-                <w:rFonts w:ascii="Courier New" w:hAnsi="Courier New" w:cs="Courier New"/>
-              </w:rPr>
-              <w:t xml:space="preserve"> with @OneToOne </w:t>
-            </w:r>
-            <w:proofErr w:type="spellStart"/>
-            <w:r>
-              <w:rPr>
-                <w:rFonts w:ascii="Courier New" w:hAnsi="Courier New" w:cs="Courier New"/>
-              </w:rPr>
-              <w:t>jointable</w:t>
-            </w:r>
-            <w:proofErr w:type="spellEnd"/>
-            <w:r>
-              <w:rPr>
-                <w:rFonts w:ascii="Courier New" w:hAnsi="Courier New" w:cs="Courier New"/>
-              </w:rPr>
-              <w:t>:</w:t>
+              <w:t>Reinitialisation with @OneToOne jointable:</w:t>
             </w:r>
           </w:p>
           <w:p>
@@ -1011,21 +926,7 @@
               <w:rPr>
                 <w:rFonts w:ascii="Courier New" w:hAnsi="Courier New" w:cs="Courier New"/>
               </w:rPr>
-              <w:t xml:space="preserve">drop table </w:t>
-            </w:r>
-            <w:proofErr w:type="spellStart"/>
-            <w:r>
-              <w:rPr>
-                <w:rFonts w:ascii="Courier New" w:hAnsi="Courier New" w:cs="Courier New"/>
-              </w:rPr>
-              <w:t>jointableusername</w:t>
-            </w:r>
-            <w:proofErr w:type="spellEnd"/>
-            <w:r>
-              <w:rPr>
-                <w:rFonts w:ascii="Courier New" w:hAnsi="Courier New" w:cs="Courier New"/>
-              </w:rPr>
-              <w:t xml:space="preserve"> cascade constraints;</w:t>
+              <w:t>drop table jointableusername cascade constraints;</w:t>
             </w:r>
           </w:p>
           <w:p>
@@ -1041,21 +942,7 @@
               <w:rPr>
                 <w:rFonts w:ascii="Courier New" w:hAnsi="Courier New" w:cs="Courier New"/>
               </w:rPr>
-              <w:t xml:space="preserve">drop table </w:t>
-            </w:r>
-            <w:proofErr w:type="spellStart"/>
-            <w:r>
-              <w:rPr>
-                <w:rFonts w:ascii="Courier New" w:hAnsi="Courier New" w:cs="Courier New"/>
-              </w:rPr>
-              <w:t>jointablechessboardpreference</w:t>
-            </w:r>
-            <w:proofErr w:type="spellEnd"/>
-            <w:r>
-              <w:rPr>
-                <w:rFonts w:ascii="Courier New" w:hAnsi="Courier New" w:cs="Courier New"/>
-              </w:rPr>
-              <w:t xml:space="preserve"> cascade constraints;</w:t>
+              <w:t>drop table jointablechessboardpreference cascade constraints;</w:t>
             </w:r>
           </w:p>
           <w:p>
@@ -1100,11 +987,9 @@
             <w:tcW w:w="3117" w:type="dxa"/>
           </w:tcPr>
           <w:p>
-            <w:proofErr w:type="spellStart"/>
             <w:r>
               <w:t>jointableusername</w:t>
             </w:r>
-            <w:proofErr w:type="spellEnd"/>
           </w:p>
         </w:tc>
         <w:tc>
@@ -1179,11 +1064,9 @@
             <w:tcW w:w="3117" w:type="dxa"/>
           </w:tcPr>
           <w:p>
-            <w:proofErr w:type="spellStart"/>
             <w:r>
               <w:t>jointablechessboardpreference</w:t>
             </w:r>
-            <w:proofErr w:type="spellEnd"/>
           </w:p>
         </w:tc>
         <w:tc>
@@ -1341,13 +1224,8 @@
       <w:pPr>
         <w:pStyle w:val="Heading2"/>
       </w:pPr>
-      <w:proofErr w:type="spellStart"/>
       <w:r>
-        <w:t>OneToOne</w:t>
-      </w:r>
-      <w:proofErr w:type="spellEnd"/>
-      <w:r>
-        <w:t xml:space="preserve"> Using a Shared Primary Key</w:t>
+        <w:t>OneToOne Using a Shared Primary Key</w:t>
       </w:r>
     </w:p>
     <w:p>
@@ -1439,7 +1317,6 @@
             <w:tcW w:w="3117" w:type="dxa"/>
           </w:tcPr>
           <w:p>
-            <w:proofErr w:type="spellStart"/>
             <w:r>
               <w:rPr>
                 <w:rFonts w:ascii="Consolas" w:hAnsi="Consolas" w:cs="Consolas"/>
@@ -1450,7 +1327,6 @@
               </w:rPr>
               <w:t>HibernateSharedKeyTest</w:t>
             </w:r>
-            <w:proofErr w:type="spellEnd"/>
           </w:p>
         </w:tc>
       </w:tr>
@@ -1497,10 +1373,11 @@
                 <w:szCs w:val="20"/>
                 <w:shd w:val="clear" w:color="auto" w:fill="D4D4D4"/>
               </w:rPr>
-              <w:t xml:space="preserve">drop table </w:t>
-            </w:r>
-            <w:proofErr w:type="spellStart"/>
-            <w:r>
+              <w:t>drop table sharedkeyusername cascade constraints;</w:t>
+            </w:r>
+          </w:p>
+          <w:p>
+            <w:pPr>
               <w:rPr>
                 <w:rFonts w:ascii="Consolas" w:hAnsi="Consolas" w:cs="Consolas"/>
                 <w:color w:val="000000"/>
@@ -1508,9 +1385,7 @@
                 <w:szCs w:val="20"/>
                 <w:shd w:val="clear" w:color="auto" w:fill="D4D4D4"/>
               </w:rPr>
-              <w:t>sharedkeyusername</w:t>
-            </w:r>
-            <w:proofErr w:type="spellEnd"/>
+            </w:pPr>
             <w:r>
               <w:rPr>
                 <w:rFonts w:ascii="Consolas" w:hAnsi="Consolas" w:cs="Consolas"/>
@@ -1519,50 +1394,7 @@
                 <w:szCs w:val="20"/>
                 <w:shd w:val="clear" w:color="auto" w:fill="D4D4D4"/>
               </w:rPr>
-              <w:t xml:space="preserve"> cascade constraints;</w:t>
-            </w:r>
-          </w:p>
-          <w:p>
-            <w:pPr>
-              <w:rPr>
-                <w:rFonts w:ascii="Consolas" w:hAnsi="Consolas" w:cs="Consolas"/>
-                <w:color w:val="000000"/>
-                <w:sz w:val="20"/>
-                <w:szCs w:val="20"/>
-                <w:shd w:val="clear" w:color="auto" w:fill="D4D4D4"/>
-              </w:rPr>
-            </w:pPr>
-            <w:r>
-              <w:rPr>
-                <w:rFonts w:ascii="Consolas" w:hAnsi="Consolas" w:cs="Consolas"/>
-                <w:color w:val="000000"/>
-                <w:sz w:val="20"/>
-                <w:szCs w:val="20"/>
-                <w:shd w:val="clear" w:color="auto" w:fill="D4D4D4"/>
-              </w:rPr>
-              <w:t xml:space="preserve">drop table </w:t>
-            </w:r>
-            <w:proofErr w:type="spellStart"/>
-            <w:r>
-              <w:rPr>
-                <w:rFonts w:ascii="Consolas" w:hAnsi="Consolas" w:cs="Consolas"/>
-                <w:color w:val="000000"/>
-                <w:sz w:val="20"/>
-                <w:szCs w:val="20"/>
-                <w:shd w:val="clear" w:color="auto" w:fill="D4D4D4"/>
-              </w:rPr>
-              <w:t>sharedkeychessboardpreference</w:t>
-            </w:r>
-            <w:proofErr w:type="spellEnd"/>
-            <w:r>
-              <w:rPr>
-                <w:rFonts w:ascii="Consolas" w:hAnsi="Consolas" w:cs="Consolas"/>
-                <w:color w:val="000000"/>
-                <w:sz w:val="20"/>
-                <w:szCs w:val="20"/>
-                <w:shd w:val="clear" w:color="auto" w:fill="D4D4D4"/>
-              </w:rPr>
-              <w:t xml:space="preserve"> cascade constraints;</w:t>
+              <w:t>drop table sharedkeychessboardpreference cascade constraints;</w:t>
             </w:r>
           </w:p>
         </w:tc>
@@ -1583,7 +1415,6 @@
             <w:tcW w:w="3117" w:type="dxa"/>
           </w:tcPr>
           <w:p>
-            <w:proofErr w:type="spellStart"/>
             <w:r>
               <w:rPr>
                 <w:rFonts w:ascii="Consolas" w:hAnsi="Consolas" w:cs="Consolas"/>
@@ -1594,7 +1425,6 @@
               </w:rPr>
               <w:t>sharedkeyusername</w:t>
             </w:r>
-            <w:proofErr w:type="spellEnd"/>
           </w:p>
         </w:tc>
         <w:tc>
@@ -1693,7 +1523,6 @@
             <w:tcW w:w="3117" w:type="dxa"/>
           </w:tcPr>
           <w:p>
-            <w:proofErr w:type="spellStart"/>
             <w:r>
               <w:rPr>
                 <w:rFonts w:ascii="Consolas" w:hAnsi="Consolas" w:cs="Consolas"/>
@@ -1704,7 +1533,6 @@
               </w:rPr>
               <w:t>sharedkeychessboardpreference</w:t>
             </w:r>
-            <w:proofErr w:type="spellEnd"/>
           </w:p>
         </w:tc>
         <w:tc>
@@ -1766,11 +1594,12 @@
       <w:pPr>
         <w:pStyle w:val="Heading2"/>
       </w:pPr>
-      <w:proofErr w:type="spellStart"/>
       <w:r>
         <w:t>OneToMany</w:t>
       </w:r>
-      <w:proofErr w:type="spellEnd"/>
+      <w:r>
+        <w:t xml:space="preserve"> with foreign key</w:t>
+      </w:r>
     </w:p>
     <w:tbl>
       <w:tblPr>
@@ -1841,7 +1670,6 @@
             <w:tcW w:w="3117" w:type="dxa"/>
           </w:tcPr>
           <w:p>
-            <w:proofErr w:type="spellStart"/>
             <w:r>
               <w:rPr>
                 <w:rFonts w:ascii="Consolas" w:hAnsi="Consolas" w:cs="Consolas"/>
@@ -1852,7 +1680,6 @@
               </w:rPr>
               <w:t>HibernateOneToManyForeignKeyTest</w:t>
             </w:r>
-            <w:proofErr w:type="spellEnd"/>
           </w:p>
         </w:tc>
       </w:tr>
@@ -1900,7 +1727,6 @@
               </w:rPr>
               <w:t xml:space="preserve">drop table </w:t>
             </w:r>
-            <w:proofErr w:type="spellStart"/>
             <w:r>
               <w:rPr>
                 <w:rFonts w:ascii="Consolas" w:hAnsi="Consolas" w:cs="Consolas"/>
@@ -1909,18 +1735,7 @@
                 <w:szCs w:val="20"/>
                 <w:highlight w:val="lightGray"/>
               </w:rPr>
-              <w:t>OneToManyChessBoardPreference</w:t>
-            </w:r>
-            <w:proofErr w:type="spellEnd"/>
-            <w:r>
-              <w:rPr>
-                <w:rFonts w:ascii="Consolas" w:hAnsi="Consolas" w:cs="Consolas"/>
-                <w:color w:val="000000"/>
-                <w:sz w:val="20"/>
-                <w:szCs w:val="20"/>
-                <w:highlight w:val="lightGray"/>
-              </w:rPr>
-              <w:t xml:space="preserve"> cascade constraints;</w:t>
+              <w:t>OneToManyChessBoardPreference cascade constraints;</w:t>
             </w:r>
           </w:p>
           <w:p>
@@ -1950,7 +1765,6 @@
               </w:rPr>
               <w:t xml:space="preserve">drop table </w:t>
             </w:r>
-            <w:proofErr w:type="spellStart"/>
             <w:r>
               <w:rPr>
                 <w:rFonts w:ascii="Consolas" w:hAnsi="Consolas" w:cs="Consolas"/>
@@ -1960,43 +1774,7 @@
                 <w:highlight w:val="lightGray"/>
                 <w:lang w:val="fr-FR"/>
               </w:rPr>
-              <w:t>OneToManyUserName</w:t>
-            </w:r>
-            <w:proofErr w:type="spellEnd"/>
-            <w:r>
-              <w:rPr>
-                <w:rFonts w:ascii="Consolas" w:hAnsi="Consolas" w:cs="Consolas"/>
-                <w:color w:val="000000"/>
-                <w:sz w:val="20"/>
-                <w:szCs w:val="20"/>
-                <w:highlight w:val="lightGray"/>
-                <w:lang w:val="fr-FR"/>
-              </w:rPr>
-              <w:t xml:space="preserve"> cascade </w:t>
-            </w:r>
-            <w:proofErr w:type="spellStart"/>
-            <w:r>
-              <w:rPr>
-                <w:rFonts w:ascii="Consolas" w:hAnsi="Consolas" w:cs="Consolas"/>
-                <w:color w:val="000000"/>
-                <w:sz w:val="20"/>
-                <w:szCs w:val="20"/>
-                <w:highlight w:val="lightGray"/>
-                <w:lang w:val="fr-FR"/>
-              </w:rPr>
-              <w:t>constraints</w:t>
-            </w:r>
-            <w:proofErr w:type="spellEnd"/>
-            <w:r>
-              <w:rPr>
-                <w:rFonts w:ascii="Consolas" w:hAnsi="Consolas" w:cs="Consolas"/>
-                <w:color w:val="000000"/>
-                <w:sz w:val="20"/>
-                <w:szCs w:val="20"/>
-                <w:highlight w:val="lightGray"/>
-                <w:lang w:val="fr-FR"/>
-              </w:rPr>
-              <w:t>;</w:t>
+              <w:t>OneToManyUserName cascade constraints;</w:t>
             </w:r>
           </w:p>
         </w:tc>
@@ -2120,21 +1898,8 @@
       <w:pPr>
         <w:pStyle w:val="Heading2"/>
       </w:pPr>
-      <w:proofErr w:type="spellStart"/>
       <w:r>
-        <w:t>OneToMany</w:t>
-      </w:r>
-      <w:proofErr w:type="spellEnd"/>
-      <w:r>
-        <w:t xml:space="preserve"> with </w:t>
-      </w:r>
-      <w:proofErr w:type="spellStart"/>
-      <w:r>
-        <w:t>manytoone</w:t>
-      </w:r>
-      <w:proofErr w:type="spellEnd"/>
-      <w:r>
-        <w:t>: best setup</w:t>
+        <w:t>OneToMany with manytoone: best setup</w:t>
       </w:r>
     </w:p>
     <w:tbl>
@@ -2206,7 +1971,6 @@
             <w:tcW w:w="3117" w:type="dxa"/>
           </w:tcPr>
           <w:p>
-            <w:proofErr w:type="spellStart"/>
             <w:r>
               <w:rPr>
                 <w:rFonts w:ascii="Consolas" w:hAnsi="Consolas" w:cs="Consolas"/>
@@ -2217,7 +1981,6 @@
               </w:rPr>
               <w:t>HibernateOneToManyBiDirectionalTest</w:t>
             </w:r>
-            <w:proofErr w:type="spellEnd"/>
           </w:p>
         </w:tc>
       </w:tr>
@@ -2265,7 +2028,6 @@
               </w:rPr>
               <w:t xml:space="preserve">drop table </w:t>
             </w:r>
-            <w:proofErr w:type="spellStart"/>
             <w:r>
               <w:rPr>
                 <w:rFonts w:ascii="Consolas" w:hAnsi="Consolas" w:cs="Consolas"/>
@@ -2294,18 +2056,7 @@
                 <w:szCs w:val="20"/>
                 <w:highlight w:val="lightGray"/>
               </w:rPr>
-              <w:t>ChessBoardPreference</w:t>
-            </w:r>
-            <w:proofErr w:type="spellEnd"/>
-            <w:r>
-              <w:rPr>
-                <w:rFonts w:ascii="Consolas" w:hAnsi="Consolas" w:cs="Consolas"/>
-                <w:color w:val="000000"/>
-                <w:sz w:val="20"/>
-                <w:szCs w:val="20"/>
-                <w:highlight w:val="lightGray"/>
-              </w:rPr>
-              <w:t xml:space="preserve"> cascade constraints;</w:t>
+              <w:t>ChessBoardPreference cascade constraints;</w:t>
             </w:r>
           </w:p>
           <w:p>
@@ -2335,7 +2086,6 @@
               </w:rPr>
               <w:t xml:space="preserve">drop table </w:t>
             </w:r>
-            <w:proofErr w:type="spellStart"/>
             <w:r>
               <w:rPr>
                 <w:rFonts w:ascii="Consolas" w:hAnsi="Consolas" w:cs="Consolas"/>
@@ -2367,43 +2117,7 @@
                 <w:highlight w:val="lightGray"/>
                 <w:lang w:val="fr-FR"/>
               </w:rPr>
-              <w:t>UserName</w:t>
-            </w:r>
-            <w:proofErr w:type="spellEnd"/>
-            <w:r>
-              <w:rPr>
-                <w:rFonts w:ascii="Consolas" w:hAnsi="Consolas" w:cs="Consolas"/>
-                <w:color w:val="000000"/>
-                <w:sz w:val="20"/>
-                <w:szCs w:val="20"/>
-                <w:highlight w:val="lightGray"/>
-                <w:lang w:val="fr-FR"/>
-              </w:rPr>
-              <w:t xml:space="preserve"> cascade </w:t>
-            </w:r>
-            <w:proofErr w:type="spellStart"/>
-            <w:r>
-              <w:rPr>
-                <w:rFonts w:ascii="Consolas" w:hAnsi="Consolas" w:cs="Consolas"/>
-                <w:color w:val="000000"/>
-                <w:sz w:val="20"/>
-                <w:szCs w:val="20"/>
-                <w:highlight w:val="lightGray"/>
-                <w:lang w:val="fr-FR"/>
-              </w:rPr>
-              <w:t>constraints</w:t>
-            </w:r>
-            <w:proofErr w:type="spellEnd"/>
-            <w:r>
-              <w:rPr>
-                <w:rFonts w:ascii="Consolas" w:hAnsi="Consolas" w:cs="Consolas"/>
-                <w:color w:val="000000"/>
-                <w:sz w:val="20"/>
-                <w:szCs w:val="20"/>
-                <w:highlight w:val="lightGray"/>
-                <w:lang w:val="fr-FR"/>
-              </w:rPr>
-              <w:t>;</w:t>
+              <w:t>UserName cascade constraints;</w:t>
             </w:r>
           </w:p>
         </w:tc>
@@ -2478,6 +2192,1257 @@
                 <w:rFonts w:ascii="Courier New" w:hAnsi="Courier New" w:cs="Courier New"/>
               </w:rPr>
             </w:pPr>
+          </w:p>
+        </w:tc>
+      </w:tr>
+    </w:tbl>
+    <w:p/>
+    <w:p/>
+    <w:p>
+      <w:pPr>
+        <w:pStyle w:val="Heading2"/>
+      </w:pPr>
+      <w:r>
+        <w:lastRenderedPageBreak/>
+        <w:t>Usage of named queries</w:t>
+      </w:r>
+    </w:p>
+    <w:tbl>
+      <w:tblPr>
+        <w:tblStyle w:val="TableGrid"/>
+        <w:tblW w:w="0" w:type="auto"/>
+        <w:tblLook w:val="04A0" w:firstRow="1" w:lastRow="0" w:firstColumn="1" w:lastColumn="0" w:noHBand="0" w:noVBand="1"/>
+      </w:tblPr>
+      <w:tblGrid>
+        <w:gridCol w:w="1975"/>
+        <w:gridCol w:w="2320"/>
+        <w:gridCol w:w="5055"/>
+      </w:tblGrid>
+      <w:tr>
+        <w:tc>
+          <w:tcPr>
+            <w:tcW w:w="3116" w:type="dxa"/>
+          </w:tcPr>
+          <w:p>
+            <w:r>
+              <w:t>N0</w:t>
+            </w:r>
+          </w:p>
+        </w:tc>
+        <w:tc>
+          <w:tcPr>
+            <w:tcW w:w="3117" w:type="dxa"/>
+          </w:tcPr>
+          <w:p>
+            <w:r>
+              <w:t>Steps</w:t>
+            </w:r>
+          </w:p>
+        </w:tc>
+        <w:tc>
+          <w:tcPr>
+            <w:tcW w:w="3117" w:type="dxa"/>
+          </w:tcPr>
+          <w:p>
+            <w:r>
+              <w:t>Description</w:t>
+            </w:r>
+          </w:p>
+        </w:tc>
+      </w:tr>
+      <w:tr>
+        <w:tc>
+          <w:tcPr>
+            <w:tcW w:w="3116" w:type="dxa"/>
+          </w:tcPr>
+          <w:p>
+            <w:r>
+              <w:t>1</w:t>
+            </w:r>
+          </w:p>
+        </w:tc>
+        <w:tc>
+          <w:tcPr>
+            <w:tcW w:w="3117" w:type="dxa"/>
+          </w:tcPr>
+          <w:p>
+            <w:r>
+              <w:t>Test junit</w:t>
+            </w:r>
+          </w:p>
+        </w:tc>
+        <w:tc>
+          <w:tcPr>
+            <w:tcW w:w="3117" w:type="dxa"/>
+          </w:tcPr>
+          <w:p>
+            <w:r>
+              <w:t>HibernateQueryUserByNameAndPasswordTest</w:t>
+            </w:r>
+          </w:p>
+          <w:p/>
+        </w:tc>
+      </w:tr>
+      <w:tr>
+        <w:tc>
+          <w:tcPr>
+            <w:tcW w:w="3116" w:type="dxa"/>
+          </w:tcPr>
+          <w:p>
+            <w:r>
+              <w:t>2</w:t>
+            </w:r>
+          </w:p>
+        </w:tc>
+        <w:tc>
+          <w:tcPr>
+            <w:tcW w:w="3117" w:type="dxa"/>
+          </w:tcPr>
+          <w:p>
+            <w:r>
+              <w:t>Explanation</w:t>
+            </w:r>
+          </w:p>
+        </w:tc>
+        <w:tc>
+          <w:tcPr>
+            <w:tcW w:w="3117" w:type="dxa"/>
+          </w:tcPr>
+          <w:p>
+            <w:pPr>
+              <w:autoSpaceDE w:val="0"/>
+              <w:autoSpaceDN w:val="0"/>
+              <w:adjustRightInd w:val="0"/>
+            </w:pPr>
+            <w:r>
+              <w:t>I added the namedquery in an annotation.</w:t>
+            </w:r>
+          </w:p>
+          <w:p>
+            <w:pPr>
+              <w:autoSpaceDE w:val="0"/>
+              <w:autoSpaceDN w:val="0"/>
+              <w:adjustRightInd w:val="0"/>
+              <w:rPr>
+                <w:rFonts w:ascii="Consolas" w:hAnsi="Consolas" w:cs="Consolas"/>
+                <w:sz w:val="20"/>
+                <w:szCs w:val="20"/>
+              </w:rPr>
+            </w:pPr>
+            <w:r>
+              <w:rPr>
+                <w:rFonts w:ascii="Consolas" w:hAnsi="Consolas" w:cs="Consolas"/>
+                <w:color w:val="646464"/>
+                <w:sz w:val="20"/>
+                <w:szCs w:val="20"/>
+              </w:rPr>
+              <w:t>@Entity</w:t>
+            </w:r>
+          </w:p>
+          <w:p>
+            <w:pPr>
+              <w:autoSpaceDE w:val="0"/>
+              <w:autoSpaceDN w:val="0"/>
+              <w:adjustRightInd w:val="0"/>
+              <w:rPr>
+                <w:rFonts w:ascii="Consolas" w:hAnsi="Consolas" w:cs="Consolas"/>
+                <w:sz w:val="20"/>
+                <w:szCs w:val="20"/>
+              </w:rPr>
+            </w:pPr>
+            <w:r>
+              <w:rPr>
+                <w:rFonts w:ascii="Consolas" w:hAnsi="Consolas" w:cs="Consolas"/>
+                <w:color w:val="646464"/>
+                <w:sz w:val="20"/>
+                <w:szCs w:val="20"/>
+              </w:rPr>
+              <w:t>@</w:t>
+            </w:r>
+            <w:r>
+              <w:rPr>
+                <w:rFonts w:ascii="Consolas" w:hAnsi="Consolas" w:cs="Consolas"/>
+                <w:color w:val="000000"/>
+                <w:sz w:val="20"/>
+                <w:szCs w:val="20"/>
+              </w:rPr>
+              <w:t>org.hibernate.annotations.</w:t>
+            </w:r>
+            <w:r>
+              <w:rPr>
+                <w:rFonts w:ascii="Consolas" w:hAnsi="Consolas" w:cs="Consolas"/>
+                <w:color w:val="646464"/>
+                <w:sz w:val="20"/>
+                <w:szCs w:val="20"/>
+              </w:rPr>
+              <w:t>NamedQuery</w:t>
+            </w:r>
+            <w:r>
+              <w:rPr>
+                <w:rFonts w:ascii="Consolas" w:hAnsi="Consolas" w:cs="Consolas"/>
+                <w:color w:val="000000"/>
+                <w:sz w:val="20"/>
+                <w:szCs w:val="20"/>
+              </w:rPr>
+              <w:t xml:space="preserve">(name = </w:t>
+            </w:r>
+            <w:r>
+              <w:rPr>
+                <w:rFonts w:ascii="Consolas" w:hAnsi="Consolas" w:cs="Consolas"/>
+                <w:color w:val="2A00FF"/>
+                <w:sz w:val="20"/>
+                <w:szCs w:val="20"/>
+              </w:rPr>
+              <w:t>"checkCredentials"</w:t>
+            </w:r>
+            <w:r>
+              <w:rPr>
+                <w:rFonts w:ascii="Consolas" w:hAnsi="Consolas" w:cs="Consolas"/>
+                <w:color w:val="000000"/>
+                <w:sz w:val="20"/>
+                <w:szCs w:val="20"/>
+              </w:rPr>
+              <w:t xml:space="preserve">, </w:t>
+            </w:r>
+          </w:p>
+          <w:p>
+            <w:pPr>
+              <w:autoSpaceDE w:val="0"/>
+              <w:autoSpaceDN w:val="0"/>
+              <w:adjustRightInd w:val="0"/>
+              <w:rPr>
+                <w:rFonts w:ascii="Consolas" w:hAnsi="Consolas" w:cs="Consolas"/>
+                <w:sz w:val="20"/>
+                <w:szCs w:val="20"/>
+              </w:rPr>
+            </w:pPr>
+            <w:r>
+              <w:rPr>
+                <w:rFonts w:ascii="Consolas" w:hAnsi="Consolas" w:cs="Consolas"/>
+                <w:color w:val="000000"/>
+                <w:sz w:val="20"/>
+                <w:szCs w:val="20"/>
+              </w:rPr>
+              <w:t xml:space="preserve">query = </w:t>
+            </w:r>
+            <w:r>
+              <w:rPr>
+                <w:rFonts w:ascii="Consolas" w:hAnsi="Consolas" w:cs="Consolas"/>
+                <w:color w:val="2A00FF"/>
+                <w:sz w:val="20"/>
+                <w:szCs w:val="20"/>
+              </w:rPr>
+              <w:t>"from NamedQueryUserName where userName = :userName and password =:password"</w:t>
+            </w:r>
+            <w:r>
+              <w:rPr>
+                <w:rFonts w:ascii="Consolas" w:hAnsi="Consolas" w:cs="Consolas"/>
+                <w:color w:val="000000"/>
+                <w:sz w:val="20"/>
+                <w:szCs w:val="20"/>
+              </w:rPr>
+              <w:t>)</w:t>
+            </w:r>
+          </w:p>
+          <w:p>
+            <w:r>
+              <w:rPr>
+                <w:rFonts w:ascii="Consolas" w:hAnsi="Consolas" w:cs="Consolas"/>
+                <w:b/>
+                <w:bCs/>
+                <w:color w:val="7F0055"/>
+                <w:sz w:val="20"/>
+                <w:szCs w:val="20"/>
+              </w:rPr>
+              <w:t>public</w:t>
+            </w:r>
+            <w:r>
+              <w:rPr>
+                <w:rFonts w:ascii="Consolas" w:hAnsi="Consolas" w:cs="Consolas"/>
+                <w:color w:val="000000"/>
+                <w:sz w:val="20"/>
+                <w:szCs w:val="20"/>
+              </w:rPr>
+              <w:t xml:space="preserve"> </w:t>
+            </w:r>
+            <w:r>
+              <w:rPr>
+                <w:rFonts w:ascii="Consolas" w:hAnsi="Consolas" w:cs="Consolas"/>
+                <w:b/>
+                <w:bCs/>
+                <w:color w:val="7F0055"/>
+                <w:sz w:val="20"/>
+                <w:szCs w:val="20"/>
+              </w:rPr>
+              <w:t>class</w:t>
+            </w:r>
+            <w:r>
+              <w:rPr>
+                <w:rFonts w:ascii="Consolas" w:hAnsi="Consolas" w:cs="Consolas"/>
+                <w:color w:val="000000"/>
+                <w:sz w:val="20"/>
+                <w:szCs w:val="20"/>
+              </w:rPr>
+              <w:t xml:space="preserve"> </w:t>
+            </w:r>
+            <w:r>
+              <w:rPr>
+                <w:rFonts w:ascii="Consolas" w:hAnsi="Consolas" w:cs="Consolas"/>
+                <w:color w:val="000000"/>
+                <w:sz w:val="20"/>
+                <w:szCs w:val="20"/>
+                <w:shd w:val="clear" w:color="auto" w:fill="D4D4D4"/>
+              </w:rPr>
+              <w:t>NamedQueryUserName</w:t>
+            </w:r>
+            <w:r>
+              <w:rPr>
+                <w:rFonts w:ascii="Consolas" w:hAnsi="Consolas" w:cs="Consolas"/>
+                <w:color w:val="000000"/>
+                <w:sz w:val="20"/>
+                <w:szCs w:val="20"/>
+              </w:rPr>
+              <w:t xml:space="preserve">  {</w:t>
+            </w:r>
+          </w:p>
+        </w:tc>
+      </w:tr>
+      <w:tr>
+        <w:tc>
+          <w:tcPr>
+            <w:tcW w:w="3116" w:type="dxa"/>
+          </w:tcPr>
+          <w:p>
+            <w:r>
+              <w:t>3</w:t>
+            </w:r>
+          </w:p>
+        </w:tc>
+        <w:tc>
+          <w:tcPr>
+            <w:tcW w:w="3117" w:type="dxa"/>
+          </w:tcPr>
+          <w:p>
+            <w:r>
+              <w:t>Junit</w:t>
+            </w:r>
+          </w:p>
+        </w:tc>
+        <w:tc>
+          <w:tcPr>
+            <w:tcW w:w="3117" w:type="dxa"/>
+          </w:tcPr>
+          <w:p>
+            <w:pPr>
+              <w:autoSpaceDE w:val="0"/>
+              <w:autoSpaceDN w:val="0"/>
+              <w:adjustRightInd w:val="0"/>
+              <w:rPr>
+                <w:rFonts w:ascii="Consolas" w:hAnsi="Consolas" w:cs="Consolas"/>
+                <w:sz w:val="20"/>
+                <w:szCs w:val="20"/>
+              </w:rPr>
+            </w:pPr>
+            <w:r>
+              <w:rPr>
+                <w:rFonts w:ascii="Consolas" w:hAnsi="Consolas" w:cs="Consolas"/>
+                <w:color w:val="000000"/>
+                <w:sz w:val="20"/>
+                <w:szCs w:val="20"/>
+              </w:rPr>
+              <w:t xml:space="preserve">   </w:t>
+            </w:r>
+            <w:r>
+              <w:rPr>
+                <w:rFonts w:ascii="Consolas" w:hAnsi="Consolas" w:cs="Consolas"/>
+                <w:b/>
+                <w:bCs/>
+                <w:color w:val="7F0055"/>
+                <w:sz w:val="20"/>
+                <w:szCs w:val="20"/>
+              </w:rPr>
+              <w:t>public</w:t>
+            </w:r>
+            <w:r>
+              <w:rPr>
+                <w:rFonts w:ascii="Consolas" w:hAnsi="Consolas" w:cs="Consolas"/>
+                <w:color w:val="000000"/>
+                <w:sz w:val="20"/>
+                <w:szCs w:val="20"/>
+              </w:rPr>
+              <w:t xml:space="preserve"> </w:t>
+            </w:r>
+            <w:r>
+              <w:rPr>
+                <w:rFonts w:ascii="Consolas" w:hAnsi="Consolas" w:cs="Consolas"/>
+                <w:b/>
+                <w:bCs/>
+                <w:color w:val="7F0055"/>
+                <w:sz w:val="20"/>
+                <w:szCs w:val="20"/>
+              </w:rPr>
+              <w:t>static</w:t>
+            </w:r>
+            <w:r>
+              <w:rPr>
+                <w:rFonts w:ascii="Consolas" w:hAnsi="Consolas" w:cs="Consolas"/>
+                <w:color w:val="000000"/>
+                <w:sz w:val="20"/>
+                <w:szCs w:val="20"/>
+              </w:rPr>
+              <w:t xml:space="preserve"> </w:t>
+            </w:r>
+            <w:r>
+              <w:rPr>
+                <w:rFonts w:ascii="Consolas" w:hAnsi="Consolas" w:cs="Consolas"/>
+                <w:b/>
+                <w:bCs/>
+                <w:color w:val="7F0055"/>
+                <w:sz w:val="20"/>
+                <w:szCs w:val="20"/>
+              </w:rPr>
+              <w:t>void</w:t>
+            </w:r>
+            <w:r>
+              <w:rPr>
+                <w:rFonts w:ascii="Consolas" w:hAnsi="Consolas" w:cs="Consolas"/>
+                <w:color w:val="000000"/>
+                <w:sz w:val="20"/>
+                <w:szCs w:val="20"/>
+              </w:rPr>
+              <w:t xml:space="preserve"> testQueryUserByNamedQuery() {</w:t>
+            </w:r>
+          </w:p>
+          <w:p>
+            <w:pPr>
+              <w:autoSpaceDE w:val="0"/>
+              <w:autoSpaceDN w:val="0"/>
+              <w:adjustRightInd w:val="0"/>
+              <w:rPr>
+                <w:rFonts w:ascii="Consolas" w:hAnsi="Consolas" w:cs="Consolas"/>
+                <w:sz w:val="20"/>
+                <w:szCs w:val="20"/>
+              </w:rPr>
+            </w:pPr>
+            <w:r>
+              <w:rPr>
+                <w:rFonts w:ascii="Consolas" w:hAnsi="Consolas" w:cs="Consolas"/>
+                <w:color w:val="000000"/>
+                <w:sz w:val="20"/>
+                <w:szCs w:val="20"/>
+              </w:rPr>
+              <w:tab/>
+              <w:t xml:space="preserve">    </w:t>
+            </w:r>
+            <w:r>
+              <w:rPr>
+                <w:rFonts w:ascii="Consolas" w:hAnsi="Consolas" w:cs="Consolas"/>
+                <w:color w:val="000000"/>
+                <w:sz w:val="20"/>
+                <w:szCs w:val="20"/>
+              </w:rPr>
+              <w:tab/>
+              <w:t xml:space="preserve">Session </w:t>
+            </w:r>
+            <w:r>
+              <w:rPr>
+                <w:rFonts w:ascii="Consolas" w:hAnsi="Consolas" w:cs="Consolas"/>
+                <w:color w:val="6A3E3E"/>
+                <w:sz w:val="20"/>
+                <w:szCs w:val="20"/>
+              </w:rPr>
+              <w:t>session</w:t>
+            </w:r>
+            <w:r>
+              <w:rPr>
+                <w:rFonts w:ascii="Consolas" w:hAnsi="Consolas" w:cs="Consolas"/>
+                <w:color w:val="000000"/>
+                <w:sz w:val="20"/>
+                <w:szCs w:val="20"/>
+              </w:rPr>
+              <w:t>=</w:t>
+            </w:r>
+            <w:r>
+              <w:rPr>
+                <w:rFonts w:ascii="Consolas" w:hAnsi="Consolas" w:cs="Consolas"/>
+                <w:i/>
+                <w:iCs/>
+                <w:color w:val="0000C0"/>
+                <w:sz w:val="20"/>
+                <w:szCs w:val="20"/>
+              </w:rPr>
+              <w:t>factory</w:t>
+            </w:r>
+            <w:r>
+              <w:rPr>
+                <w:rFonts w:ascii="Consolas" w:hAnsi="Consolas" w:cs="Consolas"/>
+                <w:color w:val="000000"/>
+                <w:sz w:val="20"/>
+                <w:szCs w:val="20"/>
+              </w:rPr>
+              <w:t>.openSession();</w:t>
+            </w:r>
+          </w:p>
+          <w:p>
+            <w:pPr>
+              <w:autoSpaceDE w:val="0"/>
+              <w:autoSpaceDN w:val="0"/>
+              <w:adjustRightInd w:val="0"/>
+              <w:rPr>
+                <w:rFonts w:ascii="Consolas" w:hAnsi="Consolas" w:cs="Consolas"/>
+                <w:sz w:val="20"/>
+                <w:szCs w:val="20"/>
+              </w:rPr>
+            </w:pPr>
+            <w:r>
+              <w:rPr>
+                <w:rFonts w:ascii="Consolas" w:hAnsi="Consolas" w:cs="Consolas"/>
+                <w:color w:val="000000"/>
+                <w:sz w:val="20"/>
+                <w:szCs w:val="20"/>
+              </w:rPr>
+              <w:tab/>
+              <w:t xml:space="preserve">         Query </w:t>
+            </w:r>
+            <w:r>
+              <w:rPr>
+                <w:rFonts w:ascii="Consolas" w:hAnsi="Consolas" w:cs="Consolas"/>
+                <w:color w:val="6A3E3E"/>
+                <w:sz w:val="20"/>
+                <w:szCs w:val="20"/>
+              </w:rPr>
+              <w:t>query</w:t>
+            </w:r>
+            <w:r>
+              <w:rPr>
+                <w:rFonts w:ascii="Consolas" w:hAnsi="Consolas" w:cs="Consolas"/>
+                <w:color w:val="000000"/>
+                <w:sz w:val="20"/>
+                <w:szCs w:val="20"/>
+              </w:rPr>
+              <w:t xml:space="preserve"> = </w:t>
+            </w:r>
+            <w:r>
+              <w:rPr>
+                <w:rFonts w:ascii="Consolas" w:hAnsi="Consolas" w:cs="Consolas"/>
+                <w:color w:val="6A3E3E"/>
+                <w:sz w:val="20"/>
+                <w:szCs w:val="20"/>
+              </w:rPr>
+              <w:t>session</w:t>
+            </w:r>
+            <w:r>
+              <w:rPr>
+                <w:rFonts w:ascii="Consolas" w:hAnsi="Consolas" w:cs="Consolas"/>
+                <w:color w:val="000000"/>
+                <w:sz w:val="20"/>
+                <w:szCs w:val="20"/>
+              </w:rPr>
+              <w:t>.createNamedQuery(</w:t>
+            </w:r>
+            <w:r>
+              <w:rPr>
+                <w:rFonts w:ascii="Consolas" w:hAnsi="Consolas" w:cs="Consolas"/>
+                <w:color w:val="2A00FF"/>
+                <w:sz w:val="20"/>
+                <w:szCs w:val="20"/>
+              </w:rPr>
+              <w:t>"checkCredentials"</w:t>
+            </w:r>
+            <w:r>
+              <w:rPr>
+                <w:rFonts w:ascii="Consolas" w:hAnsi="Consolas" w:cs="Consolas"/>
+                <w:color w:val="000000"/>
+                <w:sz w:val="20"/>
+                <w:szCs w:val="20"/>
+              </w:rPr>
+              <w:t xml:space="preserve">, </w:t>
+            </w:r>
+          </w:p>
+          <w:p>
+            <w:pPr>
+              <w:autoSpaceDE w:val="0"/>
+              <w:autoSpaceDN w:val="0"/>
+              <w:adjustRightInd w:val="0"/>
+              <w:rPr>
+                <w:rFonts w:ascii="Consolas" w:hAnsi="Consolas" w:cs="Consolas"/>
+                <w:sz w:val="20"/>
+                <w:szCs w:val="20"/>
+              </w:rPr>
+            </w:pPr>
+            <w:r>
+              <w:rPr>
+                <w:rFonts w:ascii="Consolas" w:hAnsi="Consolas" w:cs="Consolas"/>
+                <w:color w:val="000000"/>
+                <w:sz w:val="20"/>
+                <w:szCs w:val="20"/>
+              </w:rPr>
+              <w:tab/>
+              <w:t xml:space="preserve">        </w:t>
+            </w:r>
+            <w:r>
+              <w:rPr>
+                <w:rFonts w:ascii="Consolas" w:hAnsi="Consolas" w:cs="Consolas"/>
+                <w:color w:val="000000"/>
+                <w:sz w:val="20"/>
+                <w:szCs w:val="20"/>
+              </w:rPr>
+              <w:tab/>
+            </w:r>
+            <w:r>
+              <w:rPr>
+                <w:rFonts w:ascii="Consolas" w:hAnsi="Consolas" w:cs="Consolas"/>
+                <w:color w:val="000000"/>
+                <w:sz w:val="20"/>
+                <w:szCs w:val="20"/>
+              </w:rPr>
+              <w:tab/>
+              <w:t xml:space="preserve"> </w:t>
+            </w:r>
+            <w:r>
+              <w:rPr>
+                <w:rFonts w:ascii="Consolas" w:hAnsi="Consolas" w:cs="Consolas"/>
+                <w:color w:val="000000"/>
+                <w:sz w:val="20"/>
+                <w:szCs w:val="20"/>
+                <w:shd w:val="clear" w:color="auto" w:fill="D4D4D4"/>
+              </w:rPr>
+              <w:t>NamedQueryUserName</w:t>
+            </w:r>
+            <w:r>
+              <w:rPr>
+                <w:rFonts w:ascii="Consolas" w:hAnsi="Consolas" w:cs="Consolas"/>
+                <w:color w:val="000000"/>
+                <w:sz w:val="20"/>
+                <w:szCs w:val="20"/>
+              </w:rPr>
+              <w:t>.</w:t>
+            </w:r>
+            <w:r>
+              <w:rPr>
+                <w:rFonts w:ascii="Consolas" w:hAnsi="Consolas" w:cs="Consolas"/>
+                <w:b/>
+                <w:bCs/>
+                <w:color w:val="7F0055"/>
+                <w:sz w:val="20"/>
+                <w:szCs w:val="20"/>
+              </w:rPr>
+              <w:t>class</w:t>
+            </w:r>
+            <w:r>
+              <w:rPr>
+                <w:rFonts w:ascii="Consolas" w:hAnsi="Consolas" w:cs="Consolas"/>
+                <w:color w:val="000000"/>
+                <w:sz w:val="20"/>
+                <w:szCs w:val="20"/>
+              </w:rPr>
+              <w:t>);</w:t>
+            </w:r>
+          </w:p>
+          <w:p>
+            <w:pPr>
+              <w:autoSpaceDE w:val="0"/>
+              <w:autoSpaceDN w:val="0"/>
+              <w:adjustRightInd w:val="0"/>
+              <w:rPr>
+                <w:rFonts w:ascii="Consolas" w:hAnsi="Consolas" w:cs="Consolas"/>
+                <w:sz w:val="20"/>
+                <w:szCs w:val="20"/>
+              </w:rPr>
+            </w:pPr>
+            <w:r>
+              <w:rPr>
+                <w:rFonts w:ascii="Consolas" w:hAnsi="Consolas" w:cs="Consolas"/>
+                <w:color w:val="000000"/>
+                <w:sz w:val="20"/>
+                <w:szCs w:val="20"/>
+              </w:rPr>
+              <w:tab/>
+              <w:t xml:space="preserve">        </w:t>
+            </w:r>
+            <w:r>
+              <w:rPr>
+                <w:rFonts w:ascii="Consolas" w:hAnsi="Consolas" w:cs="Consolas"/>
+                <w:color w:val="000000"/>
+                <w:sz w:val="20"/>
+                <w:szCs w:val="20"/>
+              </w:rPr>
+              <w:tab/>
+            </w:r>
+            <w:r>
+              <w:rPr>
+                <w:rFonts w:ascii="Consolas" w:hAnsi="Consolas" w:cs="Consolas"/>
+                <w:color w:val="000000"/>
+                <w:sz w:val="20"/>
+                <w:szCs w:val="20"/>
+              </w:rPr>
+              <w:tab/>
+            </w:r>
+            <w:r>
+              <w:rPr>
+                <w:rFonts w:ascii="Consolas" w:hAnsi="Consolas" w:cs="Consolas"/>
+                <w:color w:val="6A3E3E"/>
+                <w:sz w:val="20"/>
+                <w:szCs w:val="20"/>
+              </w:rPr>
+              <w:t>query</w:t>
+            </w:r>
+            <w:r>
+              <w:rPr>
+                <w:rFonts w:ascii="Consolas" w:hAnsi="Consolas" w:cs="Consolas"/>
+                <w:color w:val="000000"/>
+                <w:sz w:val="20"/>
+                <w:szCs w:val="20"/>
+              </w:rPr>
+              <w:t>.setParameter(</w:t>
+            </w:r>
+            <w:r>
+              <w:rPr>
+                <w:rFonts w:ascii="Consolas" w:hAnsi="Consolas" w:cs="Consolas"/>
+                <w:color w:val="2A00FF"/>
+                <w:sz w:val="20"/>
+                <w:szCs w:val="20"/>
+              </w:rPr>
+              <w:t>"userName"</w:t>
+            </w:r>
+            <w:r>
+              <w:rPr>
+                <w:rFonts w:ascii="Consolas" w:hAnsi="Consolas" w:cs="Consolas"/>
+                <w:color w:val="000000"/>
+                <w:sz w:val="20"/>
+                <w:szCs w:val="20"/>
+              </w:rPr>
+              <w:t xml:space="preserve">, </w:t>
+            </w:r>
+            <w:r>
+              <w:rPr>
+                <w:rFonts w:ascii="Consolas" w:hAnsi="Consolas" w:cs="Consolas"/>
+                <w:color w:val="2A00FF"/>
+                <w:sz w:val="20"/>
+                <w:szCs w:val="20"/>
+              </w:rPr>
+              <w:t>"olivia"</w:t>
+            </w:r>
+            <w:r>
+              <w:rPr>
+                <w:rFonts w:ascii="Consolas" w:hAnsi="Consolas" w:cs="Consolas"/>
+                <w:color w:val="000000"/>
+                <w:sz w:val="20"/>
+                <w:szCs w:val="20"/>
+              </w:rPr>
+              <w:t>);</w:t>
+            </w:r>
+          </w:p>
+          <w:p>
+            <w:pPr>
+              <w:autoSpaceDE w:val="0"/>
+              <w:autoSpaceDN w:val="0"/>
+              <w:adjustRightInd w:val="0"/>
+              <w:rPr>
+                <w:rFonts w:ascii="Consolas" w:hAnsi="Consolas" w:cs="Consolas"/>
+                <w:sz w:val="20"/>
+                <w:szCs w:val="20"/>
+              </w:rPr>
+            </w:pPr>
+            <w:r>
+              <w:rPr>
+                <w:rFonts w:ascii="Consolas" w:hAnsi="Consolas" w:cs="Consolas"/>
+                <w:color w:val="000000"/>
+                <w:sz w:val="20"/>
+                <w:szCs w:val="20"/>
+              </w:rPr>
+              <w:tab/>
+              <w:t xml:space="preserve">        </w:t>
+            </w:r>
+            <w:r>
+              <w:rPr>
+                <w:rFonts w:ascii="Consolas" w:hAnsi="Consolas" w:cs="Consolas"/>
+                <w:color w:val="000000"/>
+                <w:sz w:val="20"/>
+                <w:szCs w:val="20"/>
+              </w:rPr>
+              <w:tab/>
+            </w:r>
+            <w:r>
+              <w:rPr>
+                <w:rFonts w:ascii="Consolas" w:hAnsi="Consolas" w:cs="Consolas"/>
+                <w:color w:val="000000"/>
+                <w:sz w:val="20"/>
+                <w:szCs w:val="20"/>
+              </w:rPr>
+              <w:tab/>
+            </w:r>
+            <w:r>
+              <w:rPr>
+                <w:rFonts w:ascii="Consolas" w:hAnsi="Consolas" w:cs="Consolas"/>
+                <w:color w:val="6A3E3E"/>
+                <w:sz w:val="20"/>
+                <w:szCs w:val="20"/>
+              </w:rPr>
+              <w:t>query</w:t>
+            </w:r>
+            <w:r>
+              <w:rPr>
+                <w:rFonts w:ascii="Consolas" w:hAnsi="Consolas" w:cs="Consolas"/>
+                <w:color w:val="000000"/>
+                <w:sz w:val="20"/>
+                <w:szCs w:val="20"/>
+              </w:rPr>
+              <w:t>.setParameter(</w:t>
+            </w:r>
+            <w:r>
+              <w:rPr>
+                <w:rFonts w:ascii="Consolas" w:hAnsi="Consolas" w:cs="Consolas"/>
+                <w:color w:val="2A00FF"/>
+                <w:sz w:val="20"/>
+                <w:szCs w:val="20"/>
+              </w:rPr>
+              <w:t>"password"</w:t>
+            </w:r>
+            <w:r>
+              <w:rPr>
+                <w:rFonts w:ascii="Consolas" w:hAnsi="Consolas" w:cs="Consolas"/>
+                <w:color w:val="000000"/>
+                <w:sz w:val="20"/>
+                <w:szCs w:val="20"/>
+              </w:rPr>
+              <w:t xml:space="preserve">, </w:t>
+            </w:r>
+            <w:r>
+              <w:rPr>
+                <w:rFonts w:ascii="Consolas" w:hAnsi="Consolas" w:cs="Consolas"/>
+                <w:color w:val="2A00FF"/>
+                <w:sz w:val="20"/>
+                <w:szCs w:val="20"/>
+              </w:rPr>
+              <w:t>"olivia"</w:t>
+            </w:r>
+            <w:r>
+              <w:rPr>
+                <w:rFonts w:ascii="Consolas" w:hAnsi="Consolas" w:cs="Consolas"/>
+                <w:color w:val="000000"/>
+                <w:sz w:val="20"/>
+                <w:szCs w:val="20"/>
+              </w:rPr>
+              <w:t>);</w:t>
+            </w:r>
+          </w:p>
+          <w:p>
+            <w:pPr>
+              <w:autoSpaceDE w:val="0"/>
+              <w:autoSpaceDN w:val="0"/>
+              <w:adjustRightInd w:val="0"/>
+              <w:rPr>
+                <w:rFonts w:ascii="Consolas" w:hAnsi="Consolas" w:cs="Consolas"/>
+                <w:sz w:val="20"/>
+                <w:szCs w:val="20"/>
+              </w:rPr>
+            </w:pPr>
+            <w:r>
+              <w:rPr>
+                <w:rFonts w:ascii="Consolas" w:hAnsi="Consolas" w:cs="Consolas"/>
+                <w:color w:val="000000"/>
+                <w:sz w:val="20"/>
+                <w:szCs w:val="20"/>
+              </w:rPr>
+              <w:tab/>
+              <w:t xml:space="preserve">        </w:t>
+            </w:r>
+            <w:r>
+              <w:rPr>
+                <w:rFonts w:ascii="Consolas" w:hAnsi="Consolas" w:cs="Consolas"/>
+                <w:color w:val="000000"/>
+                <w:sz w:val="20"/>
+                <w:szCs w:val="20"/>
+              </w:rPr>
+              <w:tab/>
+            </w:r>
+            <w:r>
+              <w:rPr>
+                <w:rFonts w:ascii="Consolas" w:hAnsi="Consolas" w:cs="Consolas"/>
+                <w:color w:val="000000"/>
+                <w:sz w:val="20"/>
+                <w:szCs w:val="20"/>
+              </w:rPr>
+              <w:tab/>
+            </w:r>
+            <w:r>
+              <w:rPr>
+                <w:rFonts w:ascii="Consolas" w:hAnsi="Consolas" w:cs="Consolas"/>
+                <w:color w:val="000000"/>
+                <w:sz w:val="20"/>
+                <w:szCs w:val="20"/>
+                <w:shd w:val="clear" w:color="auto" w:fill="D4D4D4"/>
+              </w:rPr>
+              <w:t>NamedQueryUserName</w:t>
+            </w:r>
+            <w:r>
+              <w:rPr>
+                <w:rFonts w:ascii="Consolas" w:hAnsi="Consolas" w:cs="Consolas"/>
+                <w:color w:val="000000"/>
+                <w:sz w:val="20"/>
+                <w:szCs w:val="20"/>
+              </w:rPr>
+              <w:t xml:space="preserve"> </w:t>
+            </w:r>
+            <w:r>
+              <w:rPr>
+                <w:rFonts w:ascii="Consolas" w:hAnsi="Consolas" w:cs="Consolas"/>
+                <w:color w:val="6A3E3E"/>
+                <w:sz w:val="20"/>
+                <w:szCs w:val="20"/>
+              </w:rPr>
+              <w:t>user</w:t>
+            </w:r>
+            <w:r>
+              <w:rPr>
+                <w:rFonts w:ascii="Consolas" w:hAnsi="Consolas" w:cs="Consolas"/>
+                <w:color w:val="000000"/>
+                <w:sz w:val="20"/>
+                <w:szCs w:val="20"/>
+              </w:rPr>
+              <w:t xml:space="preserve"> = (</w:t>
+            </w:r>
+            <w:r>
+              <w:rPr>
+                <w:rFonts w:ascii="Consolas" w:hAnsi="Consolas" w:cs="Consolas"/>
+                <w:color w:val="000000"/>
+                <w:sz w:val="20"/>
+                <w:szCs w:val="20"/>
+                <w:shd w:val="clear" w:color="auto" w:fill="D4D4D4"/>
+              </w:rPr>
+              <w:t>NamedQueryUserName</w:t>
+            </w:r>
+            <w:r>
+              <w:rPr>
+                <w:rFonts w:ascii="Consolas" w:hAnsi="Consolas" w:cs="Consolas"/>
+                <w:color w:val="000000"/>
+                <w:sz w:val="20"/>
+                <w:szCs w:val="20"/>
+              </w:rPr>
+              <w:t xml:space="preserve">) </w:t>
+            </w:r>
+            <w:r>
+              <w:rPr>
+                <w:rFonts w:ascii="Consolas" w:hAnsi="Consolas" w:cs="Consolas"/>
+                <w:color w:val="6A3E3E"/>
+                <w:sz w:val="20"/>
+                <w:szCs w:val="20"/>
+              </w:rPr>
+              <w:t>query</w:t>
+            </w:r>
+            <w:r>
+              <w:rPr>
+                <w:rFonts w:ascii="Consolas" w:hAnsi="Consolas" w:cs="Consolas"/>
+                <w:color w:val="000000"/>
+                <w:sz w:val="20"/>
+                <w:szCs w:val="20"/>
+              </w:rPr>
+              <w:t>.getSingleResult();</w:t>
+            </w:r>
+          </w:p>
+          <w:p>
+            <w:pPr>
+              <w:autoSpaceDE w:val="0"/>
+              <w:autoSpaceDN w:val="0"/>
+              <w:adjustRightInd w:val="0"/>
+              <w:rPr>
+                <w:rFonts w:ascii="Consolas" w:hAnsi="Consolas" w:cs="Consolas"/>
+                <w:sz w:val="20"/>
+                <w:szCs w:val="20"/>
+              </w:rPr>
+            </w:pPr>
+            <w:r>
+              <w:rPr>
+                <w:rFonts w:ascii="Consolas" w:hAnsi="Consolas" w:cs="Consolas"/>
+                <w:color w:val="000000"/>
+                <w:sz w:val="20"/>
+                <w:szCs w:val="20"/>
+              </w:rPr>
+              <w:tab/>
+              <w:t xml:space="preserve">    </w:t>
+            </w:r>
+            <w:r>
+              <w:rPr>
+                <w:rFonts w:ascii="Consolas" w:hAnsi="Consolas" w:cs="Consolas"/>
+                <w:b/>
+                <w:bCs/>
+                <w:color w:val="7F0055"/>
+                <w:sz w:val="20"/>
+                <w:szCs w:val="20"/>
+              </w:rPr>
+              <w:t>if</w:t>
+            </w:r>
+            <w:r>
+              <w:rPr>
+                <w:rFonts w:ascii="Consolas" w:hAnsi="Consolas" w:cs="Consolas"/>
+                <w:color w:val="000000"/>
+                <w:sz w:val="20"/>
+                <w:szCs w:val="20"/>
+              </w:rPr>
+              <w:t>(</w:t>
+            </w:r>
+            <w:r>
+              <w:rPr>
+                <w:rFonts w:ascii="Consolas" w:hAnsi="Consolas" w:cs="Consolas"/>
+                <w:color w:val="6A3E3E"/>
+                <w:sz w:val="20"/>
+                <w:szCs w:val="20"/>
+              </w:rPr>
+              <w:t>user</w:t>
+            </w:r>
+            <w:r>
+              <w:rPr>
+                <w:rFonts w:ascii="Consolas" w:hAnsi="Consolas" w:cs="Consolas"/>
+                <w:color w:val="000000"/>
+                <w:sz w:val="20"/>
+                <w:szCs w:val="20"/>
+              </w:rPr>
+              <w:t>!=</w:t>
+            </w:r>
+            <w:r>
+              <w:rPr>
+                <w:rFonts w:ascii="Consolas" w:hAnsi="Consolas" w:cs="Consolas"/>
+                <w:b/>
+                <w:bCs/>
+                <w:color w:val="7F0055"/>
+                <w:sz w:val="20"/>
+                <w:szCs w:val="20"/>
+              </w:rPr>
+              <w:t>null</w:t>
+            </w:r>
+            <w:r>
+              <w:rPr>
+                <w:rFonts w:ascii="Consolas" w:hAnsi="Consolas" w:cs="Consolas"/>
+                <w:color w:val="000000"/>
+                <w:sz w:val="20"/>
+                <w:szCs w:val="20"/>
+              </w:rPr>
+              <w:t>) {</w:t>
+            </w:r>
+          </w:p>
+          <w:p>
+            <w:pPr>
+              <w:autoSpaceDE w:val="0"/>
+              <w:autoSpaceDN w:val="0"/>
+              <w:adjustRightInd w:val="0"/>
+              <w:rPr>
+                <w:rFonts w:ascii="Consolas" w:hAnsi="Consolas" w:cs="Consolas"/>
+                <w:sz w:val="20"/>
+                <w:szCs w:val="20"/>
+              </w:rPr>
+            </w:pPr>
+            <w:r>
+              <w:rPr>
+                <w:rFonts w:ascii="Consolas" w:hAnsi="Consolas" w:cs="Consolas"/>
+                <w:color w:val="000000"/>
+                <w:sz w:val="20"/>
+                <w:szCs w:val="20"/>
+              </w:rPr>
+              <w:tab/>
+              <w:t xml:space="preserve">       System.</w:t>
+            </w:r>
+            <w:r>
+              <w:rPr>
+                <w:rFonts w:ascii="Consolas" w:hAnsi="Consolas" w:cs="Consolas"/>
+                <w:b/>
+                <w:bCs/>
+                <w:i/>
+                <w:iCs/>
+                <w:color w:val="0000C0"/>
+                <w:sz w:val="20"/>
+                <w:szCs w:val="20"/>
+              </w:rPr>
+              <w:t>out</w:t>
+            </w:r>
+            <w:r>
+              <w:rPr>
+                <w:rFonts w:ascii="Consolas" w:hAnsi="Consolas" w:cs="Consolas"/>
+                <w:color w:val="000000"/>
+                <w:sz w:val="20"/>
+                <w:szCs w:val="20"/>
+              </w:rPr>
+              <w:t>.println(</w:t>
+            </w:r>
+            <w:r>
+              <w:rPr>
+                <w:rFonts w:ascii="Consolas" w:hAnsi="Consolas" w:cs="Consolas"/>
+                <w:color w:val="2A00FF"/>
+                <w:sz w:val="20"/>
+                <w:szCs w:val="20"/>
+              </w:rPr>
+              <w:t>"username and password are valid"</w:t>
+            </w:r>
+            <w:r>
+              <w:rPr>
+                <w:rFonts w:ascii="Consolas" w:hAnsi="Consolas" w:cs="Consolas"/>
+                <w:color w:val="000000"/>
+                <w:sz w:val="20"/>
+                <w:szCs w:val="20"/>
+              </w:rPr>
+              <w:t>);</w:t>
+            </w:r>
+          </w:p>
+          <w:p>
+            <w:pPr>
+              <w:autoSpaceDE w:val="0"/>
+              <w:autoSpaceDN w:val="0"/>
+              <w:adjustRightInd w:val="0"/>
+              <w:rPr>
+                <w:rFonts w:ascii="Consolas" w:hAnsi="Consolas" w:cs="Consolas"/>
+                <w:sz w:val="20"/>
+                <w:szCs w:val="20"/>
+              </w:rPr>
+            </w:pPr>
+            <w:r>
+              <w:rPr>
+                <w:rFonts w:ascii="Consolas" w:hAnsi="Consolas" w:cs="Consolas"/>
+                <w:color w:val="000000"/>
+                <w:sz w:val="20"/>
+                <w:szCs w:val="20"/>
+              </w:rPr>
+              <w:tab/>
+              <w:t xml:space="preserve">    }</w:t>
+            </w:r>
+            <w:r>
+              <w:rPr>
+                <w:rFonts w:ascii="Consolas" w:hAnsi="Consolas" w:cs="Consolas"/>
+                <w:b/>
+                <w:bCs/>
+                <w:color w:val="7F0055"/>
+                <w:sz w:val="20"/>
+                <w:szCs w:val="20"/>
+              </w:rPr>
+              <w:t>else</w:t>
+            </w:r>
+            <w:r>
+              <w:rPr>
+                <w:rFonts w:ascii="Consolas" w:hAnsi="Consolas" w:cs="Consolas"/>
+                <w:color w:val="000000"/>
+                <w:sz w:val="20"/>
+                <w:szCs w:val="20"/>
+              </w:rPr>
+              <w:t xml:space="preserve"> {</w:t>
+            </w:r>
+          </w:p>
+          <w:p>
+            <w:pPr>
+              <w:autoSpaceDE w:val="0"/>
+              <w:autoSpaceDN w:val="0"/>
+              <w:adjustRightInd w:val="0"/>
+              <w:rPr>
+                <w:rFonts w:ascii="Consolas" w:hAnsi="Consolas" w:cs="Consolas"/>
+                <w:sz w:val="20"/>
+                <w:szCs w:val="20"/>
+              </w:rPr>
+            </w:pPr>
+            <w:r>
+              <w:rPr>
+                <w:rFonts w:ascii="Consolas" w:hAnsi="Consolas" w:cs="Consolas"/>
+                <w:color w:val="000000"/>
+                <w:sz w:val="20"/>
+                <w:szCs w:val="20"/>
+              </w:rPr>
+              <w:tab/>
+              <w:t xml:space="preserve">       System.</w:t>
+            </w:r>
+            <w:r>
+              <w:rPr>
+                <w:rFonts w:ascii="Consolas" w:hAnsi="Consolas" w:cs="Consolas"/>
+                <w:b/>
+                <w:bCs/>
+                <w:i/>
+                <w:iCs/>
+                <w:color w:val="0000C0"/>
+                <w:sz w:val="20"/>
+                <w:szCs w:val="20"/>
+              </w:rPr>
+              <w:t>out</w:t>
+            </w:r>
+            <w:r>
+              <w:rPr>
+                <w:rFonts w:ascii="Consolas" w:hAnsi="Consolas" w:cs="Consolas"/>
+                <w:color w:val="000000"/>
+                <w:sz w:val="20"/>
+                <w:szCs w:val="20"/>
+              </w:rPr>
+              <w:t>.println(</w:t>
+            </w:r>
+            <w:r>
+              <w:rPr>
+                <w:rFonts w:ascii="Consolas" w:hAnsi="Consolas" w:cs="Consolas"/>
+                <w:color w:val="2A00FF"/>
+                <w:sz w:val="20"/>
+                <w:szCs w:val="20"/>
+              </w:rPr>
+              <w:t>"username and password are not valid"</w:t>
+            </w:r>
+            <w:r>
+              <w:rPr>
+                <w:rFonts w:ascii="Consolas" w:hAnsi="Consolas" w:cs="Consolas"/>
+                <w:color w:val="000000"/>
+                <w:sz w:val="20"/>
+                <w:szCs w:val="20"/>
+              </w:rPr>
+              <w:t>);</w:t>
+            </w:r>
+          </w:p>
+          <w:p>
+            <w:pPr>
+              <w:autoSpaceDE w:val="0"/>
+              <w:autoSpaceDN w:val="0"/>
+              <w:adjustRightInd w:val="0"/>
+              <w:rPr>
+                <w:rFonts w:ascii="Consolas" w:hAnsi="Consolas" w:cs="Consolas"/>
+                <w:sz w:val="20"/>
+                <w:szCs w:val="20"/>
+              </w:rPr>
+            </w:pPr>
+            <w:r>
+              <w:rPr>
+                <w:rFonts w:ascii="Consolas" w:hAnsi="Consolas" w:cs="Consolas"/>
+                <w:color w:val="000000"/>
+                <w:sz w:val="20"/>
+                <w:szCs w:val="20"/>
+              </w:rPr>
+              <w:tab/>
+              <w:t xml:space="preserve">    }</w:t>
+            </w:r>
+          </w:p>
+          <w:p>
+            <w:pPr>
+              <w:autoSpaceDE w:val="0"/>
+              <w:autoSpaceDN w:val="0"/>
+              <w:adjustRightInd w:val="0"/>
+            </w:pPr>
+            <w:r>
+              <w:rPr>
+                <w:rFonts w:ascii="Consolas" w:hAnsi="Consolas" w:cs="Consolas"/>
+                <w:color w:val="000000"/>
+                <w:sz w:val="20"/>
+                <w:szCs w:val="20"/>
+              </w:rPr>
+              <w:tab/>
+              <w:t xml:space="preserve">    </w:t>
+            </w:r>
+            <w:r>
+              <w:rPr>
+                <w:rFonts w:ascii="Consolas" w:hAnsi="Consolas" w:cs="Consolas"/>
+                <w:color w:val="6A3E3E"/>
+                <w:sz w:val="20"/>
+                <w:szCs w:val="20"/>
+              </w:rPr>
+              <w:t>session</w:t>
+            </w:r>
+            <w:r>
+              <w:rPr>
+                <w:rFonts w:ascii="Consolas" w:hAnsi="Consolas" w:cs="Consolas"/>
+                <w:color w:val="000000"/>
+                <w:sz w:val="20"/>
+                <w:szCs w:val="20"/>
+              </w:rPr>
+              <w:t>.close();</w:t>
+            </w:r>
           </w:p>
         </w:tc>
       </w:tr>

</xml_diff>